<commit_message>
add fragment and conclusion
</commit_message>
<xml_diff>
--- a/Introduction.docx
+++ b/Introduction.docx
@@ -21,27 +21,7 @@
           <w:sz w:val="48"/>
           <w:szCs w:val="52"/>
         </w:rPr>
-        <w:t xml:space="preserve">Fraud Detection </w:t>
-      </w:r>
-      <w:proofErr w:type="gramStart"/>
-      <w:r>
-        <w:rPr>
-          <w:rFonts w:ascii="Calibri" w:hAnsi="Calibri" w:cs="Calibri"/>
-          <w:color w:val="24292E"/>
-          <w:sz w:val="48"/>
-          <w:szCs w:val="52"/>
-        </w:rPr>
-        <w:t>In</w:t>
-      </w:r>
-      <w:proofErr w:type="gramEnd"/>
-      <w:r>
-        <w:rPr>
-          <w:rFonts w:ascii="Calibri" w:hAnsi="Calibri" w:cs="Calibri"/>
-          <w:color w:val="24292E"/>
-          <w:sz w:val="48"/>
-          <w:szCs w:val="52"/>
-        </w:rPr>
-        <w:t xml:space="preserve"> Home Insurance C</w:t>
+        <w:t>Fraud Detection In Home Insurance C</w:t>
       </w:r>
       <w:r>
         <w:rPr>
@@ -75,7 +55,6 @@
           <w:szCs w:val="28"/>
         </w:rPr>
       </w:pPr>
-      <w:proofErr w:type="spellStart"/>
       <w:r>
         <w:rPr>
           <w:rFonts w:ascii="Calibri" w:hAnsi="Calibri" w:cs="Calibri"/>
@@ -83,17 +62,7 @@
           <w:sz w:val="24"/>
           <w:szCs w:val="28"/>
         </w:rPr>
-        <w:t>Yihezhang</w:t>
-      </w:r>
-      <w:proofErr w:type="spellEnd"/>
-      <w:r>
-        <w:rPr>
-          <w:rFonts w:ascii="Calibri" w:hAnsi="Calibri" w:cs="Calibri"/>
-          <w:color w:val="24292E"/>
-          <w:sz w:val="24"/>
-          <w:szCs w:val="28"/>
-        </w:rPr>
-        <w:t xml:space="preserve"> Z5201685</w:t>
+        <w:t>Yihezhang Z5201685</w:t>
       </w:r>
     </w:p>
     <w:p>
@@ -640,55 +609,7 @@
           <w:rFonts w:ascii="Calibri" w:hAnsi="Calibri" w:cs="Calibri"/>
           <w:color w:val="24292E"/>
         </w:rPr>
-        <w:t xml:space="preserve">hensive literature review on fraud detection projects is necessary. In order to get inspired on some similar ideas we read though a dozen of academic papers and we discover the followings are most related. Yi Peng etc. [1] introduced three predictive models: Naïve Bayes, decision tree and Multiple Criteria Linear Programming to be trained, they gave out the test results to compare the accuracy </w:t>
-      </w:r>
-      <w:proofErr w:type="gramStart"/>
-      <w:r>
-        <w:rPr>
-          <w:rFonts w:ascii="Calibri" w:hAnsi="Calibri" w:cs="Calibri"/>
-          <w:color w:val="24292E"/>
-        </w:rPr>
-        <w:t>and also</w:t>
-      </w:r>
-      <w:proofErr w:type="gramEnd"/>
-      <w:r>
-        <w:rPr>
-          <w:rFonts w:ascii="Calibri" w:hAnsi="Calibri" w:cs="Calibri"/>
-          <w:color w:val="24292E"/>
-        </w:rPr>
-        <w:t xml:space="preserve"> proposed some suggestions for future projects on frauds. </w:t>
-      </w:r>
-      <w:proofErr w:type="spellStart"/>
-      <w:r>
-        <w:rPr>
-          <w:rFonts w:ascii="Calibri" w:hAnsi="Calibri" w:cs="Calibri"/>
-          <w:color w:val="24292E"/>
-        </w:rPr>
-        <w:t>Capelleveen</w:t>
-      </w:r>
-      <w:proofErr w:type="spellEnd"/>
-      <w:r>
-        <w:rPr>
-          <w:rFonts w:ascii="Calibri" w:hAnsi="Calibri" w:cs="Calibri"/>
-          <w:color w:val="24292E"/>
-        </w:rPr>
-        <w:t xml:space="preserve"> </w:t>
-      </w:r>
-      <w:proofErr w:type="spellStart"/>
-      <w:r>
-        <w:rPr>
-          <w:rFonts w:ascii="Calibri" w:hAnsi="Calibri" w:cs="Calibri"/>
-          <w:color w:val="24292E"/>
-        </w:rPr>
-        <w:t>etc</w:t>
-      </w:r>
-      <w:proofErr w:type="spellEnd"/>
-      <w:r>
-        <w:rPr>
-          <w:rFonts w:ascii="Calibri" w:hAnsi="Calibri" w:cs="Calibri"/>
-          <w:color w:val="24292E"/>
-        </w:rPr>
-        <w:t xml:space="preserve"> [2] provided the outlier method of data mining technology for the health insurance fraud detection. </w:t>
+        <w:t xml:space="preserve">hensive literature review on fraud detection projects is necessary. In order to get inspired on some similar ideas we read though a dozen of academic papers and we discover the followings are most related. Yi Peng etc. [1] introduced three predictive models: Naïve Bayes, decision tree and Multiple Criteria Linear Programming to be trained, they gave out the test results to compare the accuracy and also proposed some suggestions for future projects on frauds. Capelleveen etc [2] provided the outlier method of data mining technology for the health insurance fraud detection. </w:t>
       </w:r>
       <w:r>
         <w:rPr>
@@ -702,55 +623,7 @@
           <w:rFonts w:ascii="Calibri" w:hAnsi="Calibri" w:cs="Calibri"/>
           <w:color w:val="24292E"/>
         </w:rPr>
-        <w:t xml:space="preserve"> is also used for detecting the suspicious behavior of medical service providers. </w:t>
-      </w:r>
-      <w:proofErr w:type="spellStart"/>
-      <w:r>
-        <w:rPr>
-          <w:rFonts w:ascii="Calibri" w:hAnsi="Calibri" w:cs="Calibri"/>
-          <w:color w:val="24292E"/>
-        </w:rPr>
-        <w:t>Zhenxing</w:t>
-      </w:r>
-      <w:proofErr w:type="spellEnd"/>
-      <w:r>
-        <w:rPr>
-          <w:rFonts w:ascii="Calibri" w:hAnsi="Calibri" w:cs="Calibri"/>
-          <w:color w:val="24292E"/>
-        </w:rPr>
-        <w:t xml:space="preserve"> Hou [3] proposed a fraud risk analysis according to cluster analysis for isolation by distance clustering method. Clifton </w:t>
-      </w:r>
-      <w:proofErr w:type="spellStart"/>
-      <w:r>
-        <w:rPr>
-          <w:rFonts w:ascii="Calibri" w:hAnsi="Calibri" w:cs="Calibri"/>
-          <w:color w:val="24292E"/>
-        </w:rPr>
-        <w:t>Phua</w:t>
-      </w:r>
-      <w:proofErr w:type="spellEnd"/>
-      <w:r>
-        <w:rPr>
-          <w:rFonts w:ascii="Calibri" w:hAnsi="Calibri" w:cs="Calibri"/>
-          <w:color w:val="24292E"/>
-        </w:rPr>
-        <w:t xml:space="preserve"> </w:t>
-      </w:r>
-      <w:proofErr w:type="spellStart"/>
-      <w:r>
-        <w:rPr>
-          <w:rFonts w:ascii="Calibri" w:hAnsi="Calibri" w:cs="Calibri"/>
-          <w:color w:val="24292E"/>
-        </w:rPr>
-        <w:t>etc</w:t>
-      </w:r>
-      <w:proofErr w:type="spellEnd"/>
-      <w:r>
-        <w:rPr>
-          <w:rFonts w:ascii="Calibri" w:hAnsi="Calibri" w:cs="Calibri"/>
-          <w:color w:val="24292E"/>
-        </w:rPr>
-        <w:t xml:space="preserve"> [4] conducted a research survey which explored almost all published fraud detection studies and gave a comprehensive overview of different types of fraud, the methods and techniques people used and their limitations. They indicated unsupervised, semi-supervised and text mining from law enforcement approaches for different types of data.</w:t>
+        <w:t xml:space="preserve"> is also used for detecting the suspicious behavior of medical service providers. Zhenxing Hou [3] proposed a fraud risk analysis according to cluster analysis for isolation by distance clustering method. Clifton Phua etc [4] conducted a research survey which explored almost all published fraud detection studies and gave a comprehensive overview of different types of fraud, the methods and techniques people used and their limitations. They indicated unsupervised, semi-supervised and text mining from law enforcement approaches for different types of data.</w:t>
       </w:r>
       <w:r>
         <w:rPr>
@@ -908,62 +781,14 @@
           <w:rFonts w:ascii="Calibri" w:hAnsi="Calibri" w:cs="Calibri"/>
           <w:color w:val="24292E"/>
         </w:rPr>
-        <w:t xml:space="preserve"> </w:t>
-      </w:r>
-      <w:proofErr w:type="spellStart"/>
-      <w:r>
-        <w:rPr>
-          <w:rFonts w:ascii="Calibri" w:hAnsi="Calibri" w:cs="Calibri"/>
-          <w:color w:val="24292E"/>
-        </w:rPr>
-        <w:t>Thorton</w:t>
-      </w:r>
-      <w:proofErr w:type="spellEnd"/>
-      <w:r>
-        <w:rPr>
-          <w:rFonts w:ascii="Calibri" w:hAnsi="Calibri" w:cs="Calibri"/>
-          <w:color w:val="24292E"/>
-        </w:rPr>
-        <w:t xml:space="preserve"> et [8] indicated a multidimensional data model and analyzed important approaches to help predict fraudulent cases.</w:t>
-      </w:r>
-      <w:r>
-        <w:rPr>
-          <w:rFonts w:ascii="Calibri" w:hAnsi="Calibri" w:cs="Calibri"/>
-          <w:color w:val="24292E"/>
-        </w:rPr>
-        <w:t xml:space="preserve"> In addition, </w:t>
-      </w:r>
-      <w:proofErr w:type="spellStart"/>
-      <w:r>
-        <w:rPr>
-          <w:rFonts w:ascii="Calibri" w:hAnsi="Calibri" w:cs="Calibri"/>
-          <w:color w:val="24292E"/>
-        </w:rPr>
-        <w:t>Weizong</w:t>
-      </w:r>
-      <w:proofErr w:type="spellEnd"/>
-      <w:r>
-        <w:rPr>
-          <w:rFonts w:ascii="Calibri" w:hAnsi="Calibri" w:cs="Calibri"/>
-          <w:color w:val="24292E"/>
-        </w:rPr>
-        <w:t xml:space="preserve"> Zhang [9] has conducted the single-factor and two-factor analysis by SAS software according to the application of </w:t>
-      </w:r>
-      <w:proofErr w:type="spellStart"/>
-      <w:r>
-        <w:rPr>
-          <w:rFonts w:ascii="Calibri" w:hAnsi="Calibri" w:cs="Calibri"/>
-          <w:color w:val="24292E"/>
-        </w:rPr>
-        <w:t>Logist</w:t>
-      </w:r>
-      <w:proofErr w:type="spellEnd"/>
-      <w:r>
-        <w:rPr>
-          <w:rFonts w:ascii="Calibri" w:hAnsi="Calibri" w:cs="Calibri"/>
-          <w:color w:val="24292E"/>
-        </w:rPr>
-        <w:t xml:space="preserve"> regression model to classify the considerable factors in fraudulent claims. These techniques that have been mentioned above are quite effective and are good references for our own project.</w:t>
+        <w:t xml:space="preserve"> Thorton et [8] indicated a multidimensional data model and analyzed important approaches to help predict fraudulent cases.</w:t>
+      </w:r>
+      <w:r>
+        <w:rPr>
+          <w:rFonts w:ascii="Calibri" w:hAnsi="Calibri" w:cs="Calibri"/>
+          <w:color w:val="24292E"/>
+        </w:rPr>
+        <w:t xml:space="preserve"> In addition, Weizong Zhang [9] has conducted the single-factor and two-factor analysis by SAS software according to the application of Logist regression model to classify the considerable factors in fraudulent claims. These techniques that have been mentioned above are quite effective and are good references for our own project.</w:t>
       </w:r>
     </w:p>
     <w:p>
@@ -988,23 +813,7 @@
           <w:rFonts w:ascii="Calibri" w:hAnsi="Calibri" w:cs="Calibri"/>
           <w:color w:val="24292E"/>
         </w:rPr>
-        <w:t xml:space="preserve">dditionally, Rafael et [10] evaluated the behavior and influence of feature selection methods, performed </w:t>
-      </w:r>
-      <w:proofErr w:type="spellStart"/>
-      <w:r>
-        <w:rPr>
-          <w:rFonts w:ascii="Calibri" w:hAnsi="Calibri" w:cs="Calibri"/>
-          <w:color w:val="24292E"/>
-        </w:rPr>
-        <w:t>undersampling</w:t>
-      </w:r>
-      <w:proofErr w:type="spellEnd"/>
-      <w:r>
-        <w:rPr>
-          <w:rFonts w:ascii="Calibri" w:hAnsi="Calibri" w:cs="Calibri"/>
-          <w:color w:val="24292E"/>
-        </w:rPr>
-        <w:t xml:space="preserve"> strategy to improve the performance and used real data to check the results. </w:t>
+        <w:t xml:space="preserve">dditionally, Rafael et [10] evaluated the behavior and influence of feature selection methods, performed undersampling strategy to improve the performance and used real data to check the results. </w:t>
       </w:r>
       <w:r>
         <w:rPr>
@@ -1069,31 +878,13 @@
         </w:rPr>
         <w:t xml:space="preserve"> Furthermore, </w:t>
       </w:r>
-      <w:proofErr w:type="spellStart"/>
-      <w:r>
-        <w:rPr>
-          <w:rFonts w:ascii="Calibri" w:hAnsi="Calibri" w:cs="Calibri"/>
-          <w:color w:val="24292E"/>
-        </w:rPr>
-        <w:t>Ayhan</w:t>
-      </w:r>
-      <w:proofErr w:type="spellEnd"/>
-      <w:r>
-        <w:rPr>
-          <w:rFonts w:ascii="Calibri" w:hAnsi="Calibri" w:cs="Calibri"/>
-          <w:color w:val="24292E"/>
-        </w:rPr>
-        <w:t xml:space="preserve"> </w:t>
-      </w:r>
-      <w:proofErr w:type="spellStart"/>
-      <w:r>
-        <w:rPr>
-          <w:rFonts w:ascii="Calibri" w:hAnsi="Calibri" w:cs="Calibri"/>
-          <w:color w:val="24292E"/>
-        </w:rPr>
-        <w:t>Demiriz</w:t>
-      </w:r>
-      <w:proofErr w:type="spellEnd"/>
+      <w:r>
+        <w:rPr>
+          <w:rFonts w:ascii="Calibri" w:hAnsi="Calibri" w:cs="Calibri"/>
+          <w:color w:val="24292E"/>
+        </w:rPr>
+        <w:t>Ayhan Demiriz</w:t>
+      </w:r>
       <w:r>
         <w:rPr>
           <w:rFonts w:ascii="Calibri" w:hAnsi="Calibri" w:cs="Calibri"/>
@@ -1227,29 +1018,16 @@
           <w:lang w:val="en-US"/>
         </w:rPr>
       </w:pPr>
-      <w:proofErr w:type="spellStart"/>
-      <w:r>
-        <w:rPr>
-          <w:rFonts w:ascii="Calibri" w:eastAsia="宋体" w:hAnsi="Calibri" w:cs="Calibri"/>
-          <w:color w:val="24292E"/>
-          <w:kern w:val="0"/>
-          <w:sz w:val="24"/>
-          <w:szCs w:val="24"/>
-          <w:lang w:val="en-US"/>
-        </w:rPr>
-        <w:t>Yuumi</w:t>
-      </w:r>
-      <w:proofErr w:type="spellEnd"/>
-      <w:r>
-        <w:rPr>
-          <w:rFonts w:ascii="Calibri" w:eastAsia="宋体" w:hAnsi="Calibri" w:cs="Calibri"/>
-          <w:color w:val="24292E"/>
-          <w:kern w:val="0"/>
-          <w:sz w:val="24"/>
-          <w:szCs w:val="24"/>
-          <w:lang w:val="en-US"/>
-        </w:rPr>
-        <w:t xml:space="preserve"> Insurance </w:t>
+      <w:r>
+        <w:rPr>
+          <w:rFonts w:ascii="Calibri" w:eastAsia="宋体" w:hAnsi="Calibri" w:cs="Calibri"/>
+          <w:color w:val="24292E"/>
+          <w:kern w:val="0"/>
+          <w:sz w:val="24"/>
+          <w:szCs w:val="24"/>
+          <w:lang w:val="en-US"/>
+        </w:rPr>
+        <w:t xml:space="preserve">Yuumi Insurance </w:t>
       </w:r>
       <w:r>
         <w:rPr>
@@ -1306,20 +1084,7 @@
           <w:szCs w:val="24"/>
           <w:lang w:val="en-US"/>
         </w:rPr>
-        <w:t>If the client chooses to accept the insurance policy and make a payment, this information is recorded as well, w</w:t>
-      </w:r>
-      <w:bookmarkStart w:id="0" w:name="_GoBack"/>
-      <w:bookmarkEnd w:id="0"/>
-      <w:r>
-        <w:rPr>
-          <w:rFonts w:ascii="Calibri" w:eastAsia="宋体" w:hAnsi="Calibri" w:cs="Calibri"/>
-          <w:color w:val="24292E"/>
-          <w:kern w:val="0"/>
-          <w:sz w:val="24"/>
-          <w:szCs w:val="24"/>
-          <w:lang w:val="en-US"/>
-        </w:rPr>
-        <w:t>ithout the specific amount of money the client paid. When a claim is made, the company will look through the client's claim history and examine all the information related to the client and decided if they will accept or deny the claim.</w:t>
+        <w:t>If the client chooses to accept the insurance policy and make a payment, this information is recorded as well, without the specific amount of money the client paid. When a claim is made, the company will look through the client's claim history and examine all the information related to the client and decided if they will accept or deny the claim.</w:t>
       </w:r>
     </w:p>
     <w:p>
@@ -1828,29 +1593,16 @@
           <w:lang w:val="en-US"/>
         </w:rPr>
       </w:pPr>
-      <w:proofErr w:type="gramStart"/>
-      <w:r>
-        <w:rPr>
-          <w:rFonts w:ascii="Calibri" w:eastAsia="宋体" w:hAnsi="Calibri" w:cs="Calibri"/>
-          <w:color w:val="24292E"/>
-          <w:kern w:val="0"/>
-          <w:sz w:val="24"/>
-          <w:szCs w:val="24"/>
-          <w:lang w:val="en-US"/>
-        </w:rPr>
-        <w:t>First of all</w:t>
-      </w:r>
-      <w:proofErr w:type="gramEnd"/>
-      <w:r>
-        <w:rPr>
-          <w:rFonts w:ascii="Calibri" w:eastAsia="宋体" w:hAnsi="Calibri" w:cs="Calibri"/>
-          <w:color w:val="24292E"/>
-          <w:kern w:val="0"/>
-          <w:sz w:val="24"/>
-          <w:szCs w:val="24"/>
-          <w:lang w:val="en-US"/>
-        </w:rPr>
-        <w:t xml:space="preserve">, we split the huge </w:t>
+      <w:r>
+        <w:rPr>
+          <w:rFonts w:ascii="Calibri" w:eastAsia="宋体" w:hAnsi="Calibri" w:cs="Calibri"/>
+          <w:color w:val="24292E"/>
+          <w:kern w:val="0"/>
+          <w:sz w:val="24"/>
+          <w:szCs w:val="24"/>
+          <w:lang w:val="en-US"/>
+        </w:rPr>
+        <w:t xml:space="preserve">First of all, we split the huge </w:t>
       </w:r>
       <w:r>
         <w:rPr>
@@ -2582,35 +2334,7 @@
                 <w:szCs w:val="24"/>
                 <w:lang w:val="en-US"/>
               </w:rPr>
-              <w:t xml:space="preserve"> for customer: b7aab4 - </w:t>
-            </w:r>
-            <w:proofErr w:type="gramStart"/>
-            <w:r>
-              <w:rPr>
-                <w:rFonts w:ascii="Calibri" w:eastAsia="宋体" w:hAnsi="Calibri" w:cs="Calibri"/>
-                <w:b w:val="0"/>
-                <w:bCs w:val="0"/>
-                <w:color w:val="24292E"/>
-                <w:kern w:val="0"/>
-                <w:sz w:val="24"/>
-                <w:szCs w:val="24"/>
-                <w:lang w:val="en-US"/>
-              </w:rPr>
-              <w:t>reason :</w:t>
-            </w:r>
-            <w:proofErr w:type="gramEnd"/>
-            <w:r>
-              <w:rPr>
-                <w:rFonts w:ascii="Calibri" w:eastAsia="宋体" w:hAnsi="Calibri" w:cs="Calibri"/>
-                <w:b w:val="0"/>
-                <w:bCs w:val="0"/>
-                <w:color w:val="24292E"/>
-                <w:kern w:val="0"/>
-                <w:sz w:val="24"/>
-                <w:szCs w:val="24"/>
-                <w:lang w:val="en-US"/>
-              </w:rPr>
-              <w:t xml:space="preserve"> fraud,</w:t>
+              <w:t xml:space="preserve"> for customer: b7aab4 - reason : fraud,</w:t>
             </w:r>
           </w:p>
         </w:tc>
@@ -2786,46 +2510,6 @@
           <w:lang w:val="en-US"/>
         </w:rPr>
       </w:pPr>
-      <w:r>
-        <w:rPr>
-          <w:noProof/>
-        </w:rPr>
-        <w:drawing>
-          <wp:inline distT="0" distB="0" distL="0" distR="0" wp14:anchorId="585CAC31" wp14:editId="10A56E7A">
-            <wp:extent cx="4351020" cy="3677813"/>
-            <wp:effectExtent l="0" t="0" r="0" b="0"/>
-            <wp:docPr id="1" name="图片 1"/>
-            <wp:cNvGraphicFramePr>
-              <a:graphicFrameLocks xmlns:a="http://schemas.openxmlformats.org/drawingml/2006/main" noChangeAspect="1"/>
-            </wp:cNvGraphicFramePr>
-            <a:graphic xmlns:a="http://schemas.openxmlformats.org/drawingml/2006/main">
-              <a:graphicData uri="http://schemas.openxmlformats.org/drawingml/2006/picture">
-                <pic:pic xmlns:pic="http://schemas.openxmlformats.org/drawingml/2006/picture">
-                  <pic:nvPicPr>
-                    <pic:cNvPr id="1" name=""/>
-                    <pic:cNvPicPr/>
-                  </pic:nvPicPr>
-                  <pic:blipFill>
-                    <a:blip r:embed="rId8"/>
-                    <a:stretch>
-                      <a:fillRect/>
-                    </a:stretch>
-                  </pic:blipFill>
-                  <pic:spPr>
-                    <a:xfrm>
-                      <a:off x="0" y="0"/>
-                      <a:ext cx="4428540" cy="3743338"/>
-                    </a:xfrm>
-                    <a:prstGeom prst="rect">
-                      <a:avLst/>
-                    </a:prstGeom>
-                  </pic:spPr>
-                </pic:pic>
-              </a:graphicData>
-            </a:graphic>
-          </wp:inline>
-        </w:drawing>
-      </w:r>
     </w:p>
     <w:p>
       <w:pPr>
@@ -2918,7 +2602,6 @@
                 <w:sz w:val="22"/>
                 <w:lang w:val="en-US"/>
               </w:rPr>
-              <w:lastRenderedPageBreak/>
               <w:t>T</w:t>
             </w:r>
             <w:r>
@@ -3018,87 +2701,7 @@
                 <w:sz w:val="22"/>
                 <w:lang w:val="en-US"/>
               </w:rPr>
-              <w:t xml:space="preserve">Case, name, email, gender, age, </w:t>
-            </w:r>
-            <w:proofErr w:type="spellStart"/>
-            <w:r>
-              <w:rPr>
-                <w:rFonts w:ascii="Calibri" w:eastAsia="宋体" w:hAnsi="Calibri" w:cs="Calibri"/>
-                <w:kern w:val="0"/>
-                <w:sz w:val="22"/>
-                <w:lang w:val="en-US"/>
-              </w:rPr>
-              <w:t>home_type</w:t>
-            </w:r>
-            <w:proofErr w:type="spellEnd"/>
-            <w:r>
-              <w:rPr>
-                <w:rFonts w:ascii="Calibri" w:eastAsia="宋体" w:hAnsi="Calibri" w:cs="Calibri"/>
-                <w:kern w:val="0"/>
-                <w:sz w:val="22"/>
-                <w:lang w:val="en-US"/>
-              </w:rPr>
-              <w:t xml:space="preserve">, </w:t>
-            </w:r>
-            <w:proofErr w:type="spellStart"/>
-            <w:r>
-              <w:rPr>
-                <w:rFonts w:ascii="Calibri" w:eastAsia="宋体" w:hAnsi="Calibri" w:cs="Calibri"/>
-                <w:kern w:val="0"/>
-                <w:sz w:val="22"/>
-                <w:lang w:val="en-US"/>
-              </w:rPr>
-              <w:t>square_footage</w:t>
-            </w:r>
-            <w:proofErr w:type="spellEnd"/>
-            <w:r>
-              <w:rPr>
-                <w:rFonts w:ascii="Calibri" w:eastAsia="宋体" w:hAnsi="Calibri" w:cs="Calibri"/>
-                <w:kern w:val="0"/>
-                <w:sz w:val="22"/>
-                <w:lang w:val="en-US"/>
-              </w:rPr>
-              <w:t xml:space="preserve">, </w:t>
-            </w:r>
-            <w:proofErr w:type="spellStart"/>
-            <w:r>
-              <w:rPr>
-                <w:rFonts w:ascii="Calibri" w:eastAsia="宋体" w:hAnsi="Calibri" w:cs="Calibri"/>
-                <w:kern w:val="0"/>
-                <w:sz w:val="22"/>
-                <w:lang w:val="en-US"/>
-              </w:rPr>
-              <w:t>number_of_bedrooms</w:t>
-            </w:r>
-            <w:proofErr w:type="spellEnd"/>
-            <w:r>
-              <w:rPr>
-                <w:rFonts w:ascii="Calibri" w:eastAsia="宋体" w:hAnsi="Calibri" w:cs="Calibri"/>
-                <w:kern w:val="0"/>
-                <w:sz w:val="22"/>
-                <w:lang w:val="en-US"/>
-              </w:rPr>
-              <w:t xml:space="preserve">, </w:t>
-            </w:r>
-            <w:proofErr w:type="spellStart"/>
-            <w:r>
-              <w:rPr>
-                <w:rFonts w:ascii="Calibri" w:eastAsia="宋体" w:hAnsi="Calibri" w:cs="Calibri"/>
-                <w:kern w:val="0"/>
-                <w:sz w:val="22"/>
-                <w:lang w:val="en-US"/>
-              </w:rPr>
-              <w:t>number_of_floors</w:t>
-            </w:r>
-            <w:proofErr w:type="spellEnd"/>
-            <w:r>
-              <w:rPr>
-                <w:rFonts w:ascii="Calibri" w:eastAsia="宋体" w:hAnsi="Calibri" w:cs="Calibri"/>
-                <w:kern w:val="0"/>
-                <w:sz w:val="22"/>
-                <w:lang w:val="en-US"/>
-              </w:rPr>
-              <w:t>, household, platform, customer_id, timestamp, tag</w:t>
+              <w:t>Case, name, email, gender, age, home_type, square_footage, number_of_bedrooms, number_of_floors, household, platform, customer_id, timestamp, tag</w:t>
             </w:r>
           </w:p>
         </w:tc>
@@ -3332,11 +2935,9 @@
           <w:szCs w:val="28"/>
           <w:lang w:val="en-US"/>
         </w:rPr>
-        <w:t>o missing value…</w:t>
-      </w:r>
-    </w:p>
-    <w:p>
-      <w:pPr>
+        <w:t>o missing value</w:t>
+      </w:r>
+      <w:r>
         <w:rPr>
           <w:rFonts w:ascii="Calibri" w:eastAsia="宋体" w:hAnsi="Calibri" w:cs="Calibri"/>
           <w:color w:val="FF0000"/>
@@ -3345,6 +2946,42 @@
           <w:szCs w:val="28"/>
           <w:lang w:val="en-US"/>
         </w:rPr>
+        <w:t xml:space="preserve"> need to be handled</w:t>
+      </w:r>
+      <w:r>
+        <w:rPr>
+          <w:rFonts w:ascii="Calibri" w:eastAsia="宋体" w:hAnsi="Calibri" w:cs="Calibri"/>
+          <w:color w:val="FF0000"/>
+          <w:kern w:val="0"/>
+          <w:sz w:val="28"/>
+          <w:szCs w:val="28"/>
+          <w:lang w:val="en-US"/>
+        </w:rPr>
+        <w:t>…</w:t>
+      </w:r>
+    </w:p>
+    <w:p>
+      <w:pPr>
+        <w:rPr>
+          <w:rFonts w:ascii="Calibri" w:eastAsia="宋体" w:hAnsi="Calibri" w:cs="Calibri"/>
+          <w:color w:val="FF0000"/>
+          <w:kern w:val="0"/>
+          <w:sz w:val="28"/>
+          <w:szCs w:val="28"/>
+          <w:lang w:val="en-US"/>
+        </w:rPr>
+      </w:pPr>
+    </w:p>
+    <w:p>
+      <w:pPr>
+        <w:rPr>
+          <w:rFonts w:ascii="Calibri" w:eastAsia="宋体" w:hAnsi="Calibri" w:cs="Calibri"/>
+          <w:color w:val="FF0000"/>
+          <w:kern w:val="0"/>
+          <w:sz w:val="28"/>
+          <w:szCs w:val="28"/>
+          <w:lang w:val="en-US"/>
+        </w:rPr>
       </w:pPr>
       <w:r>
         <w:rPr>
@@ -3391,46 +3028,73 @@
           <w:lang w:val="en-US"/>
         </w:rPr>
       </w:pPr>
-    </w:p>
-    <w:p>
-      <w:pPr>
-        <w:rPr>
-          <w:rFonts w:ascii="Calibri" w:eastAsia="宋体" w:hAnsi="Calibri" w:cs="Calibri"/>
-          <w:color w:val="24292E"/>
-          <w:kern w:val="0"/>
-          <w:sz w:val="24"/>
-          <w:szCs w:val="24"/>
-          <w:lang w:val="en-US"/>
-        </w:rPr>
-      </w:pPr>
-    </w:p>
-    <w:p>
-      <w:pPr>
-        <w:pStyle w:val="a4"/>
-        <w:ind w:left="360" w:firstLineChars="0" w:firstLine="0"/>
-        <w:rPr>
-          <w:rFonts w:ascii="Calibri" w:eastAsia="宋体" w:hAnsi="Calibri" w:cs="Calibri"/>
-          <w:color w:val="24292E"/>
-          <w:kern w:val="0"/>
-          <w:sz w:val="24"/>
-          <w:szCs w:val="24"/>
-          <w:lang w:val="en-US"/>
-        </w:rPr>
-      </w:pPr>
-    </w:p>
-    <w:p>
-      <w:pPr>
-        <w:pStyle w:val="a4"/>
-        <w:ind w:left="360" w:firstLineChars="0" w:firstLine="0"/>
-        <w:rPr>
-          <w:rFonts w:ascii="Calibri" w:eastAsia="宋体" w:hAnsi="Calibri" w:cs="Calibri"/>
-          <w:color w:val="24292E"/>
-          <w:kern w:val="0"/>
-          <w:sz w:val="24"/>
-          <w:szCs w:val="24"/>
-          <w:lang w:val="en-US"/>
-        </w:rPr>
-      </w:pPr>
+      <w:r>
+        <w:rPr>
+          <w:rFonts w:ascii="Calibri" w:eastAsia="宋体" w:hAnsi="Calibri" w:cs="Calibri"/>
+          <w:color w:val="24292E"/>
+          <w:kern w:val="0"/>
+          <w:sz w:val="24"/>
+          <w:szCs w:val="24"/>
+          <w:lang w:val="en-US"/>
+        </w:rPr>
+        <w:lastRenderedPageBreak/>
+        <w:t xml:space="preserve">The purpose of feature selection </w:t>
+      </w:r>
+      <w:r>
+        <w:rPr>
+          <w:rFonts w:ascii="Calibri" w:eastAsia="宋体" w:hAnsi="Calibri" w:cs="Calibri"/>
+          <w:color w:val="24292E"/>
+          <w:kern w:val="0"/>
+          <w:sz w:val="24"/>
+          <w:szCs w:val="24"/>
+          <w:lang w:val="en-US"/>
+        </w:rPr>
+        <w:t xml:space="preserve">is to </w:t>
+      </w:r>
+      <w:r>
+        <w:rPr>
+          <w:rFonts w:ascii="Calibri" w:eastAsia="宋体" w:hAnsi="Calibri" w:cs="Calibri"/>
+          <w:color w:val="24292E"/>
+          <w:kern w:val="0"/>
+          <w:sz w:val="24"/>
+          <w:szCs w:val="24"/>
+          <w:lang w:val="en-US"/>
+        </w:rPr>
+        <w:t xml:space="preserve">choose the more powerful predictors and </w:t>
+      </w:r>
+      <w:r>
+        <w:rPr>
+          <w:rFonts w:ascii="Calibri" w:eastAsia="宋体" w:hAnsi="Calibri" w:cs="Calibri"/>
+          <w:color w:val="24292E"/>
+          <w:kern w:val="0"/>
+          <w:sz w:val="24"/>
+          <w:szCs w:val="24"/>
+          <w:lang w:val="en-US"/>
+        </w:rPr>
+        <w:t xml:space="preserve">create new variables which </w:t>
+      </w:r>
+      <w:r>
+        <w:rPr>
+          <w:rFonts w:ascii="Calibri" w:eastAsia="宋体" w:hAnsi="Calibri" w:cs="Calibri"/>
+          <w:color w:val="24292E"/>
+          <w:kern w:val="0"/>
+          <w:sz w:val="24"/>
+          <w:szCs w:val="24"/>
+          <w:lang w:val="en-US"/>
+        </w:rPr>
+        <w:t xml:space="preserve">maximize the discrimination power </w:t>
+      </w:r>
+      <w:r>
+        <w:rPr>
+          <w:rFonts w:ascii="Calibri" w:eastAsia="宋体" w:hAnsi="Calibri" w:cs="Calibri"/>
+          <w:color w:val="24292E"/>
+          <w:kern w:val="0"/>
+          <w:sz w:val="24"/>
+          <w:szCs w:val="24"/>
+          <w:lang w:val="en-US"/>
+        </w:rPr>
+        <w:t xml:space="preserve">in our model. </w:t>
+      </w:r>
       <w:r>
         <w:rPr>
           <w:rFonts w:ascii="Calibri" w:eastAsia="宋体" w:hAnsi="Calibri" w:cs="Calibri" w:hint="eastAsia"/>
@@ -3440,76 +3104,202 @@
           <w:szCs w:val="24"/>
           <w:lang w:val="en-US"/>
         </w:rPr>
-        <w:t>d</w:t>
-      </w:r>
-      <w:r>
-        <w:rPr>
-          <w:rFonts w:ascii="Calibri" w:eastAsia="宋体" w:hAnsi="Calibri" w:cs="Calibri"/>
-          <w:color w:val="24292E"/>
-          <w:kern w:val="0"/>
-          <w:sz w:val="24"/>
-          <w:szCs w:val="24"/>
-          <w:lang w:val="en-US"/>
-        </w:rPr>
-        <w:t xml:space="preserve">ata cleaning </w:t>
-      </w:r>
-    </w:p>
-    <w:p>
-      <w:pPr>
-        <w:pStyle w:val="a4"/>
-        <w:numPr>
-          <w:ilvl w:val="0"/>
-          <w:numId w:val="5"/>
-        </w:numPr>
-        <w:ind w:firstLineChars="0"/>
-        <w:rPr>
-          <w:rFonts w:ascii="Calibri" w:eastAsia="宋体" w:hAnsi="Calibri" w:cs="Calibri"/>
-          <w:color w:val="24292E"/>
-          <w:kern w:val="0"/>
-          <w:sz w:val="24"/>
-          <w:szCs w:val="24"/>
-          <w:lang w:val="en-US"/>
-        </w:rPr>
-      </w:pPr>
-      <w:r>
-        <w:rPr>
-          <w:rFonts w:ascii="Calibri" w:eastAsia="宋体" w:hAnsi="Calibri" w:cs="Calibri"/>
-          <w:color w:val="24292E"/>
-          <w:kern w:val="0"/>
-          <w:sz w:val="24"/>
-          <w:szCs w:val="24"/>
-          <w:lang w:val="en-US"/>
-        </w:rPr>
-        <w:t>split file based on case status</w:t>
-      </w:r>
-    </w:p>
-    <w:p>
-      <w:pPr>
-        <w:pStyle w:val="a4"/>
-        <w:numPr>
-          <w:ilvl w:val="0"/>
-          <w:numId w:val="5"/>
-        </w:numPr>
-        <w:ind w:firstLineChars="0"/>
-        <w:rPr>
-          <w:rFonts w:ascii="Calibri" w:eastAsia="宋体" w:hAnsi="Calibri" w:cs="Calibri"/>
-          <w:color w:val="24292E"/>
-          <w:kern w:val="0"/>
-          <w:sz w:val="24"/>
-          <w:szCs w:val="24"/>
-          <w:lang w:val="en-US"/>
-        </w:rPr>
-      </w:pPr>
-      <w:r>
-        <w:rPr>
-          <w:rFonts w:ascii="Calibri" w:eastAsia="宋体" w:hAnsi="Calibri" w:cs="Calibri"/>
-          <w:color w:val="24292E"/>
-          <w:kern w:val="0"/>
-          <w:sz w:val="24"/>
-          <w:szCs w:val="24"/>
-          <w:lang w:val="en-US"/>
-        </w:rPr>
-        <w:t>separate the variables out from one column for each file, such as name, gender,</w:t>
+        <w:t>In</w:t>
+      </w:r>
+      <w:r>
+        <w:rPr>
+          <w:rFonts w:ascii="Calibri" w:eastAsia="宋体" w:hAnsi="Calibri" w:cs="Calibri"/>
+          <w:color w:val="24292E"/>
+          <w:kern w:val="0"/>
+          <w:sz w:val="24"/>
+          <w:szCs w:val="24"/>
+          <w:lang w:val="en-US"/>
+        </w:rPr>
+        <w:t xml:space="preserve"> this case, we </w:t>
+      </w:r>
+    </w:p>
+    <w:p>
+      <w:pPr>
+        <w:rPr>
+          <w:rFonts w:ascii="Calibri" w:eastAsia="宋体" w:hAnsi="Calibri" w:cs="Calibri"/>
+          <w:color w:val="24292E"/>
+          <w:kern w:val="0"/>
+          <w:sz w:val="24"/>
+          <w:szCs w:val="24"/>
+          <w:lang w:val="en-US"/>
+        </w:rPr>
+      </w:pPr>
+    </w:p>
+    <w:p>
+      <w:pPr>
+        <w:rPr>
+          <w:rFonts w:ascii="Calibri" w:eastAsia="宋体" w:hAnsi="Calibri" w:cs="Calibri" w:hint="eastAsia"/>
+          <w:color w:val="24292E"/>
+          <w:kern w:val="0"/>
+          <w:sz w:val="24"/>
+          <w:szCs w:val="24"/>
+          <w:lang w:val="en-US"/>
+        </w:rPr>
+      </w:pPr>
+      <w:r>
+        <w:rPr>
+          <w:rFonts w:ascii="Calibri" w:eastAsia="宋体" w:hAnsi="Calibri" w:cs="Calibri" w:hint="eastAsia"/>
+          <w:color w:val="24292E"/>
+          <w:kern w:val="0"/>
+          <w:sz w:val="24"/>
+          <w:szCs w:val="24"/>
+          <w:lang w:val="en-US"/>
+        </w:rPr>
+        <w:t>-</w:t>
+      </w:r>
+      <w:r>
+        <w:rPr>
+          <w:rFonts w:ascii="Calibri" w:eastAsia="宋体" w:hAnsi="Calibri" w:cs="Calibri"/>
+          <w:color w:val="24292E"/>
+          <w:kern w:val="0"/>
+          <w:sz w:val="24"/>
+          <w:szCs w:val="24"/>
+          <w:lang w:val="en-US"/>
+        </w:rPr>
+        <w:t xml:space="preserve">-frangment 0 </w:t>
+      </w:r>
+      <w:r>
+        <w:rPr>
+          <w:rFonts w:ascii="Calibri" w:eastAsia="宋体" w:hAnsi="Calibri" w:cs="Calibri" w:hint="eastAsia"/>
+          <w:color w:val="24292E"/>
+          <w:kern w:val="0"/>
+          <w:sz w:val="24"/>
+          <w:szCs w:val="24"/>
+          <w:lang w:val="en-US"/>
+        </w:rPr>
+        <w:t>(</w:t>
+      </w:r>
+      <w:r>
+        <w:rPr>
+          <w:rFonts w:ascii="Calibri" w:eastAsia="宋体" w:hAnsi="Calibri" w:cs="Calibri"/>
+          <w:color w:val="24292E"/>
+          <w:kern w:val="0"/>
+          <w:sz w:val="24"/>
+          <w:szCs w:val="24"/>
+          <w:lang w:val="en-US"/>
+        </w:rPr>
+        <w:t>matched_timestamp)</w:t>
+      </w:r>
+    </w:p>
+    <w:p>
+      <w:pPr>
+        <w:rPr>
+          <w:rFonts w:ascii="Calibri" w:eastAsia="宋体" w:hAnsi="Calibri" w:cs="Calibri"/>
+          <w:color w:val="24292E"/>
+          <w:kern w:val="0"/>
+          <w:sz w:val="24"/>
+          <w:szCs w:val="24"/>
+          <w:lang w:val="en-US"/>
+        </w:rPr>
+      </w:pPr>
+    </w:p>
+    <w:p>
+      <w:pPr>
+        <w:rPr>
+          <w:rFonts w:ascii="Calibri" w:eastAsia="宋体" w:hAnsi="Calibri" w:cs="Calibri"/>
+          <w:color w:val="24292E"/>
+          <w:kern w:val="0"/>
+          <w:sz w:val="24"/>
+          <w:szCs w:val="24"/>
+          <w:lang w:val="en-US"/>
+        </w:rPr>
+      </w:pPr>
+    </w:p>
+    <w:p>
+      <w:pPr>
+        <w:rPr>
+          <w:rFonts w:ascii="Calibri" w:eastAsia="宋体" w:hAnsi="Calibri" w:cs="Calibri"/>
+          <w:color w:val="24292E"/>
+          <w:kern w:val="0"/>
+          <w:sz w:val="24"/>
+          <w:szCs w:val="24"/>
+          <w:lang w:val="en-US"/>
+        </w:rPr>
+      </w:pPr>
+    </w:p>
+    <w:p>
+      <w:pPr>
+        <w:rPr>
+          <w:rFonts w:ascii="Calibri" w:eastAsia="宋体" w:hAnsi="Calibri" w:cs="Calibri"/>
+          <w:color w:val="24292E"/>
+          <w:kern w:val="0"/>
+          <w:sz w:val="24"/>
+          <w:szCs w:val="24"/>
+          <w:lang w:val="en-US"/>
+        </w:rPr>
+      </w:pPr>
+      <w:r>
+        <w:rPr>
+          <w:rFonts w:ascii="Calibri" w:eastAsia="宋体" w:hAnsi="Calibri" w:cs="Calibri" w:hint="eastAsia"/>
+          <w:color w:val="24292E"/>
+          <w:kern w:val="0"/>
+          <w:sz w:val="24"/>
+          <w:szCs w:val="24"/>
+          <w:lang w:val="en-US"/>
+        </w:rPr>
+        <w:t>-</w:t>
+      </w:r>
+      <w:r>
+        <w:rPr>
+          <w:rFonts w:ascii="Calibri" w:eastAsia="宋体" w:hAnsi="Calibri" w:cs="Calibri"/>
+          <w:color w:val="24292E"/>
+          <w:kern w:val="0"/>
+          <w:sz w:val="24"/>
+          <w:szCs w:val="24"/>
+          <w:lang w:val="en-US"/>
+        </w:rPr>
+        <w:t>-fragment 1 (name and gender inconsistent)</w:t>
+      </w:r>
+    </w:p>
+    <w:p>
+      <w:pPr>
+        <w:rPr>
+          <w:rFonts w:ascii="Calibri" w:eastAsia="宋体" w:hAnsi="Calibri" w:cs="Calibri"/>
+          <w:color w:val="24292E"/>
+          <w:kern w:val="0"/>
+          <w:sz w:val="24"/>
+          <w:szCs w:val="24"/>
+          <w:lang w:val="en-US"/>
+        </w:rPr>
+      </w:pPr>
+    </w:p>
+    <w:p>
+      <w:pPr>
+        <w:rPr>
+          <w:rFonts w:ascii="Calibri" w:eastAsia="宋体" w:hAnsi="Calibri" w:cs="Calibri"/>
+          <w:color w:val="24292E"/>
+          <w:kern w:val="0"/>
+          <w:sz w:val="24"/>
+          <w:szCs w:val="24"/>
+          <w:lang w:val="en-US"/>
+        </w:rPr>
+      </w:pPr>
+      <w:r>
+        <w:rPr>
+          <w:rFonts w:ascii="Calibri" w:eastAsia="宋体" w:hAnsi="Calibri" w:cs="Calibri"/>
+          <w:color w:val="24292E"/>
+          <w:kern w:val="0"/>
+          <w:sz w:val="24"/>
+          <w:szCs w:val="24"/>
+          <w:lang w:val="en-US"/>
+        </w:rPr>
+        <w:t>B</w:t>
+      </w:r>
+      <w:r>
+        <w:rPr>
+          <w:rFonts w:ascii="Calibri" w:eastAsia="宋体" w:hAnsi="Calibri" w:cs="Calibri" w:hint="eastAsia"/>
+          <w:color w:val="24292E"/>
+          <w:kern w:val="0"/>
+          <w:sz w:val="24"/>
+          <w:szCs w:val="24"/>
+          <w:lang w:val="en-US"/>
+        </w:rPr>
+        <w:t>esides</w:t>
       </w:r>
       <w:r>
         <w:rPr>
@@ -3524,24 +3314,106 @@
       </w:r>
       <w:r>
         <w:rPr>
-          <w:rFonts w:ascii="Calibri" w:eastAsia="宋体" w:hAnsi="Calibri" w:cs="Calibri"/>
-          <w:color w:val="24292E"/>
-          <w:kern w:val="0"/>
-          <w:sz w:val="24"/>
-          <w:szCs w:val="24"/>
-          <w:lang w:val="en-US"/>
-        </w:rPr>
-        <w:t>address</w:t>
-      </w:r>
-    </w:p>
-    <w:p>
-      <w:pPr>
-        <w:pStyle w:val="a4"/>
-        <w:numPr>
-          <w:ilvl w:val="0"/>
-          <w:numId w:val="5"/>
-        </w:numPr>
-        <w:ind w:firstLineChars="0"/>
+          <w:rFonts w:ascii="Calibri" w:eastAsia="宋体" w:hAnsi="Calibri" w:cs="Calibri" w:hint="eastAsia"/>
+          <w:color w:val="24292E"/>
+          <w:kern w:val="0"/>
+          <w:sz w:val="24"/>
+          <w:szCs w:val="24"/>
+          <w:lang w:val="en-US"/>
+        </w:rPr>
+        <w:t>t</w:t>
+      </w:r>
+      <w:r>
+        <w:rPr>
+          <w:rFonts w:ascii="Calibri" w:eastAsia="宋体" w:hAnsi="Calibri" w:cs="Calibri"/>
+          <w:color w:val="24292E"/>
+          <w:kern w:val="0"/>
+          <w:sz w:val="24"/>
+          <w:szCs w:val="24"/>
+          <w:lang w:val="en-US"/>
+        </w:rPr>
+        <w:t xml:space="preserve">he most significant pattern, we </w:t>
+      </w:r>
+      <w:r>
+        <w:rPr>
+          <w:rFonts w:ascii="Calibri" w:eastAsia="宋体" w:hAnsi="Calibri" w:cs="Calibri"/>
+          <w:color w:val="24292E"/>
+          <w:kern w:val="0"/>
+          <w:sz w:val="24"/>
+          <w:szCs w:val="24"/>
+          <w:lang w:val="en-US"/>
+        </w:rPr>
+        <w:t>catch</w:t>
+      </w:r>
+      <w:r>
+        <w:rPr>
+          <w:rFonts w:ascii="Calibri" w:eastAsia="宋体" w:hAnsi="Calibri" w:cs="Calibri"/>
+          <w:color w:val="24292E"/>
+          <w:kern w:val="0"/>
+          <w:sz w:val="24"/>
+          <w:szCs w:val="24"/>
+          <w:lang w:val="en-US"/>
+        </w:rPr>
+        <w:t xml:space="preserve"> that matched_timestamp only provides us with 84% accuracy which implies that there is a small portion of people who are not frauds even though they conducted payment and claim at the same time. In order to </w:t>
+      </w:r>
+      <w:r>
+        <w:rPr>
+          <w:rFonts w:ascii="Calibri" w:eastAsia="宋体" w:hAnsi="Calibri" w:cs="Calibri"/>
+          <w:color w:val="24292E"/>
+          <w:kern w:val="0"/>
+          <w:sz w:val="24"/>
+          <w:szCs w:val="24"/>
+          <w:lang w:val="en-US"/>
+        </w:rPr>
+        <w:t>dig out</w:t>
+      </w:r>
+      <w:r>
+        <w:rPr>
+          <w:rFonts w:ascii="Calibri" w:eastAsia="宋体" w:hAnsi="Calibri" w:cs="Calibri"/>
+          <w:color w:val="24292E"/>
+          <w:kern w:val="0"/>
+          <w:sz w:val="24"/>
+          <w:szCs w:val="24"/>
+          <w:lang w:val="en-US"/>
+        </w:rPr>
+        <w:t xml:space="preserve"> the hidden clue, we firstly go through the dataset manually to discover any useful information. To our surprise, </w:t>
+      </w:r>
+      <w:r>
+        <w:rPr>
+          <w:rFonts w:ascii="Calibri" w:eastAsia="宋体" w:hAnsi="Calibri" w:cs="Calibri"/>
+          <w:color w:val="24292E"/>
+          <w:kern w:val="0"/>
+          <w:sz w:val="24"/>
+          <w:szCs w:val="24"/>
+          <w:lang w:val="en-US"/>
+        </w:rPr>
+        <w:t>one abnormal pattern appears. Among the fraud cases, the name and gender of the customer seems inconsistent. For investigating purpose, we extract the predictor of name and gender also the email as single variables</w:t>
+      </w:r>
+      <w:r>
+        <w:rPr>
+          <w:rFonts w:ascii="Calibri" w:eastAsia="宋体" w:hAnsi="Calibri" w:cs="Calibri"/>
+          <w:color w:val="24292E"/>
+          <w:kern w:val="0"/>
+          <w:sz w:val="24"/>
+          <w:szCs w:val="24"/>
+          <w:lang w:val="en-US"/>
+        </w:rPr>
+        <w:t xml:space="preserve"> in our modelling process, however, the results indicate that these added predictors</w:t>
+      </w:r>
+      <w:r>
+        <w:rPr>
+          <w:rFonts w:ascii="Calibri" w:eastAsia="宋体" w:hAnsi="Calibri" w:cs="Calibri"/>
+          <w:color w:val="24292E"/>
+          <w:kern w:val="0"/>
+          <w:sz w:val="24"/>
+          <w:szCs w:val="24"/>
+          <w:lang w:val="en-US"/>
+        </w:rPr>
+        <w:t xml:space="preserve"> enhance insignificantly in terms of performance. </w:t>
+      </w:r>
+    </w:p>
+    <w:p>
+      <w:pPr>
         <w:rPr>
           <w:rFonts w:ascii="Calibri" w:eastAsia="宋体" w:hAnsi="Calibri" w:cs="Calibri"/>
           <w:color w:val="FF0000"/>
@@ -3571,9 +3443,124 @@
           <w:szCs w:val="24"/>
           <w:lang w:val="en-US"/>
         </w:rPr>
-        <w:t>xplain the structure for each file</w:t>
-      </w:r>
-      <w:r>
+        <w:t>vidence</w:t>
+      </w:r>
+    </w:p>
+    <w:p>
+      <w:pPr>
+        <w:rPr>
+          <w:rFonts w:ascii="Calibri" w:eastAsia="宋体" w:hAnsi="Calibri" w:cs="Calibri"/>
+          <w:color w:val="24292E"/>
+          <w:kern w:val="0"/>
+          <w:sz w:val="24"/>
+          <w:szCs w:val="24"/>
+          <w:lang w:val="en-US"/>
+        </w:rPr>
+      </w:pPr>
+    </w:p>
+    <w:p>
+      <w:pPr>
+        <w:rPr>
+          <w:rFonts w:ascii="Calibri" w:eastAsia="宋体" w:hAnsi="Calibri" w:cs="Calibri"/>
+          <w:color w:val="24292E"/>
+          <w:kern w:val="0"/>
+          <w:sz w:val="24"/>
+          <w:szCs w:val="24"/>
+          <w:lang w:val="en-US"/>
+        </w:rPr>
+      </w:pPr>
+      <w:r>
+        <w:rPr>
+          <w:rFonts w:ascii="Calibri" w:eastAsia="宋体" w:hAnsi="Calibri" w:cs="Calibri" w:hint="eastAsia"/>
+          <w:color w:val="24292E"/>
+          <w:kern w:val="0"/>
+          <w:sz w:val="24"/>
+          <w:szCs w:val="24"/>
+          <w:lang w:val="en-US"/>
+        </w:rPr>
+        <w:t>-</w:t>
+      </w:r>
+      <w:r>
+        <w:rPr>
+          <w:rFonts w:ascii="Calibri" w:eastAsia="宋体" w:hAnsi="Calibri" w:cs="Calibri"/>
+          <w:color w:val="24292E"/>
+          <w:kern w:val="0"/>
+          <w:sz w:val="24"/>
+          <w:szCs w:val="24"/>
+          <w:lang w:val="en-US"/>
+        </w:rPr>
+        <w:t>-frangment2 (gender)</w:t>
+      </w:r>
+    </w:p>
+    <w:p>
+      <w:pPr>
+        <w:rPr>
+          <w:rFonts w:ascii="Calibri" w:eastAsia="宋体" w:hAnsi="Calibri" w:cs="Calibri" w:hint="eastAsia"/>
+          <w:color w:val="24292E"/>
+          <w:kern w:val="0"/>
+          <w:sz w:val="24"/>
+          <w:szCs w:val="24"/>
+          <w:lang w:val="en-US"/>
+        </w:rPr>
+      </w:pPr>
+      <w:r>
+        <w:rPr>
+          <w:rFonts w:ascii="Calibri" w:eastAsia="宋体" w:hAnsi="Calibri" w:cs="Calibri" w:hint="eastAsia"/>
+          <w:color w:val="24292E"/>
+          <w:kern w:val="0"/>
+          <w:sz w:val="24"/>
+          <w:szCs w:val="24"/>
+          <w:lang w:val="en-US"/>
+        </w:rPr>
+        <w:t>I</w:t>
+      </w:r>
+      <w:r>
+        <w:rPr>
+          <w:rFonts w:ascii="Calibri" w:eastAsia="宋体" w:hAnsi="Calibri" w:cs="Calibri"/>
+          <w:color w:val="24292E"/>
+          <w:kern w:val="0"/>
+          <w:sz w:val="24"/>
+          <w:szCs w:val="24"/>
+          <w:lang w:val="en-US"/>
+        </w:rPr>
+        <w:t xml:space="preserve">n the </w:t>
+      </w:r>
+      <w:r>
+        <w:rPr>
+          <w:rFonts w:ascii="Calibri" w:eastAsia="宋体" w:hAnsi="Calibri" w:cs="Calibri"/>
+          <w:color w:val="24292E"/>
+          <w:kern w:val="0"/>
+          <w:sz w:val="24"/>
+          <w:szCs w:val="24"/>
+          <w:lang w:val="en-US"/>
+        </w:rPr>
+        <w:t>direction</w:t>
+      </w:r>
+      <w:r>
+        <w:rPr>
+          <w:rFonts w:ascii="Calibri" w:eastAsia="宋体" w:hAnsi="Calibri" w:cs="Calibri"/>
+          <w:color w:val="24292E"/>
+          <w:kern w:val="0"/>
+          <w:sz w:val="24"/>
+          <w:szCs w:val="24"/>
+          <w:lang w:val="en-US"/>
+        </w:rPr>
+        <w:t xml:space="preserve"> of </w:t>
+      </w:r>
+      <w:r>
+        <w:rPr>
+          <w:rFonts w:ascii="Calibri" w:eastAsia="宋体" w:hAnsi="Calibri" w:cs="Calibri"/>
+          <w:color w:val="24292E"/>
+          <w:kern w:val="0"/>
+          <w:sz w:val="24"/>
+          <w:szCs w:val="24"/>
+          <w:lang w:val="en-US"/>
+        </w:rPr>
+        <w:t xml:space="preserve">revealing if gender has an influence on model prediction, we group the fraud cases according to customer’s gender and outcomes shown as following. </w:t>
+      </w:r>
+    </w:p>
+    <w:p>
+      <w:pPr>
         <w:rPr>
           <w:rFonts w:ascii="Calibri" w:eastAsia="宋体" w:hAnsi="Calibri" w:cs="Calibri"/>
           <w:color w:val="FF0000"/>
@@ -3582,63 +3569,32 @@
           <w:szCs w:val="24"/>
           <w:lang w:val="en-US"/>
         </w:rPr>
-        <w:t>, create a table</w:t>
-      </w:r>
-    </w:p>
-    <w:p>
-      <w:pPr>
-        <w:pStyle w:val="a4"/>
-        <w:numPr>
-          <w:ilvl w:val="0"/>
-          <w:numId w:val="5"/>
-        </w:numPr>
-        <w:ind w:firstLineChars="0"/>
-        <w:rPr>
-          <w:rFonts w:ascii="Calibri" w:eastAsia="宋体" w:hAnsi="Calibri" w:cs="Calibri"/>
-          <w:color w:val="24292E"/>
-          <w:kern w:val="0"/>
-          <w:sz w:val="24"/>
-          <w:szCs w:val="24"/>
-          <w:lang w:val="en-US"/>
-        </w:rPr>
       </w:pPr>
       <w:r>
         <w:rPr>
           <w:rFonts w:ascii="Calibri" w:eastAsia="宋体" w:hAnsi="Calibri" w:cs="Calibri" w:hint="eastAsia"/>
-          <w:color w:val="24292E"/>
-          <w:kern w:val="0"/>
-          <w:sz w:val="24"/>
-          <w:szCs w:val="24"/>
-          <w:lang w:val="en-US"/>
-        </w:rPr>
-        <w:t>f</w:t>
-      </w:r>
-      <w:r>
-        <w:rPr>
-          <w:rFonts w:ascii="Calibri" w:eastAsia="宋体" w:hAnsi="Calibri" w:cs="Calibri"/>
-          <w:color w:val="24292E"/>
-          <w:kern w:val="0"/>
-          <w:sz w:val="24"/>
-          <w:szCs w:val="24"/>
-          <w:lang w:val="en-US"/>
-        </w:rPr>
-        <w:t xml:space="preserve">or each file in 3, group by customer id, left join we then have a big table show </w:t>
-      </w:r>
-    </w:p>
-    <w:p>
-      <w:pPr>
-        <w:pStyle w:val="a4"/>
-        <w:ind w:left="720" w:firstLineChars="0" w:firstLine="0"/>
-        <w:rPr>
-          <w:rFonts w:ascii="Calibri" w:eastAsia="宋体" w:hAnsi="Calibri" w:cs="Calibri"/>
-          <w:color w:val="24292E"/>
-          <w:kern w:val="0"/>
-          <w:sz w:val="24"/>
-          <w:szCs w:val="24"/>
-          <w:lang w:val="en-US"/>
-        </w:rPr>
-      </w:pPr>
-      <w:r>
+          <w:color w:val="FF0000"/>
+          <w:kern w:val="0"/>
+          <w:sz w:val="24"/>
+          <w:szCs w:val="24"/>
+          <w:lang w:val="en-US"/>
+        </w:rPr>
+        <w:t>e</w:t>
+      </w:r>
+      <w:r>
+        <w:rPr>
+          <w:rFonts w:ascii="Calibri" w:eastAsia="宋体" w:hAnsi="Calibri" w:cs="Calibri"/>
+          <w:color w:val="FF0000"/>
+          <w:kern w:val="0"/>
+          <w:sz w:val="24"/>
+          <w:szCs w:val="24"/>
+          <w:lang w:val="en-US"/>
+        </w:rPr>
+        <w:t>vidence</w:t>
+      </w:r>
+    </w:p>
+    <w:p>
+      <w:pPr>
         <w:rPr>
           <w:rFonts w:ascii="Calibri" w:eastAsia="宋体" w:hAnsi="Calibri" w:cs="Calibri" w:hint="eastAsia"/>
           <w:color w:val="24292E"/>
@@ -3647,50 +3603,168 @@
           <w:szCs w:val="24"/>
           <w:lang w:val="en-US"/>
         </w:rPr>
-        <w:t>c</w:t>
-      </w:r>
-      <w:r>
-        <w:rPr>
-          <w:rFonts w:ascii="Calibri" w:eastAsia="宋体" w:hAnsi="Calibri" w:cs="Calibri"/>
-          <w:color w:val="24292E"/>
-          <w:kern w:val="0"/>
-          <w:sz w:val="24"/>
-          <w:szCs w:val="24"/>
-          <w:lang w:val="en-US"/>
-        </w:rPr>
-        <w:t xml:space="preserve">ustomer id     </w:t>
-      </w:r>
-      <w:proofErr w:type="spellStart"/>
-      <w:proofErr w:type="gramStart"/>
-      <w:r>
-        <w:rPr>
-          <w:rFonts w:ascii="Calibri" w:eastAsia="宋体" w:hAnsi="Calibri" w:cs="Calibri"/>
-          <w:color w:val="24292E"/>
-          <w:kern w:val="0"/>
-          <w:sz w:val="24"/>
-          <w:szCs w:val="24"/>
-          <w:lang w:val="en-US"/>
-        </w:rPr>
-        <w:t>no.of</w:t>
-      </w:r>
-      <w:proofErr w:type="spellEnd"/>
-      <w:proofErr w:type="gramEnd"/>
-      <w:r>
-        <w:rPr>
-          <w:rFonts w:ascii="Calibri" w:eastAsia="宋体" w:hAnsi="Calibri" w:cs="Calibri"/>
-          <w:color w:val="24292E"/>
-          <w:kern w:val="0"/>
-          <w:sz w:val="24"/>
-          <w:szCs w:val="24"/>
-          <w:lang w:val="en-US"/>
-        </w:rPr>
-        <w:t xml:space="preserve"> claims    no. of denied    no. of accepted</w:t>
-      </w:r>
-    </w:p>
-    <w:p>
-      <w:pPr>
-        <w:pStyle w:val="a4"/>
-        <w:ind w:left="720" w:firstLineChars="0" w:firstLine="0"/>
+      </w:pPr>
+    </w:p>
+    <w:p>
+      <w:pPr>
+        <w:rPr>
+          <w:rFonts w:ascii="Calibri" w:eastAsia="宋体" w:hAnsi="Calibri" w:cs="Calibri" w:hint="eastAsia"/>
+          <w:color w:val="24292E"/>
+          <w:kern w:val="0"/>
+          <w:sz w:val="24"/>
+          <w:szCs w:val="24"/>
+          <w:lang w:val="en-US"/>
+        </w:rPr>
+      </w:pPr>
+      <w:r>
+        <w:rPr>
+          <w:rFonts w:ascii="Calibri" w:eastAsia="宋体" w:hAnsi="Calibri" w:cs="Calibri" w:hint="eastAsia"/>
+          <w:color w:val="24292E"/>
+          <w:kern w:val="0"/>
+          <w:sz w:val="24"/>
+          <w:szCs w:val="24"/>
+          <w:lang w:val="en-US"/>
+        </w:rPr>
+        <w:t>-</w:t>
+      </w:r>
+      <w:r>
+        <w:rPr>
+          <w:rFonts w:ascii="Calibri" w:eastAsia="宋体" w:hAnsi="Calibri" w:cs="Calibri"/>
+          <w:color w:val="24292E"/>
+          <w:kern w:val="0"/>
+          <w:sz w:val="24"/>
+          <w:szCs w:val="24"/>
+          <w:lang w:val="en-US"/>
+        </w:rPr>
+        <w:t>-fragment</w:t>
+      </w:r>
+      <w:r>
+        <w:rPr>
+          <w:rFonts w:ascii="Calibri" w:eastAsia="宋体" w:hAnsi="Calibri" w:cs="Calibri"/>
+          <w:color w:val="24292E"/>
+          <w:kern w:val="0"/>
+          <w:sz w:val="24"/>
+          <w:szCs w:val="24"/>
+          <w:lang w:val="en-US"/>
+        </w:rPr>
+        <w:t>3</w:t>
+      </w:r>
+      <w:r>
+        <w:rPr>
+          <w:rFonts w:ascii="Calibri" w:eastAsia="宋体" w:hAnsi="Calibri" w:cs="Calibri"/>
+          <w:color w:val="24292E"/>
+          <w:kern w:val="0"/>
+          <w:sz w:val="24"/>
+          <w:szCs w:val="24"/>
+          <w:lang w:val="en-US"/>
+        </w:rPr>
+        <w:t xml:space="preserve"> (suburb)</w:t>
+      </w:r>
+    </w:p>
+    <w:p>
+      <w:pPr>
+        <w:rPr>
+          <w:rFonts w:ascii="Calibri" w:eastAsia="宋体" w:hAnsi="Calibri" w:cs="Calibri"/>
+          <w:color w:val="24292E"/>
+          <w:kern w:val="0"/>
+          <w:sz w:val="24"/>
+          <w:szCs w:val="24"/>
+          <w:lang w:val="en-US"/>
+        </w:rPr>
+      </w:pPr>
+      <w:r>
+        <w:rPr>
+          <w:rFonts w:ascii="Calibri" w:eastAsia="宋体" w:hAnsi="Calibri" w:cs="Calibri"/>
+          <w:color w:val="24292E"/>
+          <w:kern w:val="0"/>
+          <w:sz w:val="24"/>
+          <w:szCs w:val="24"/>
+          <w:lang w:val="en-US"/>
+        </w:rPr>
+        <w:t xml:space="preserve">Several papers have mentioned that geographical information is helpful with fraud detection </w:t>
+      </w:r>
+      <w:r>
+        <w:rPr>
+          <w:rFonts w:ascii="Calibri" w:eastAsia="宋体" w:hAnsi="Calibri" w:cs="Calibri"/>
+          <w:color w:val="24292E"/>
+          <w:kern w:val="0"/>
+          <w:sz w:val="24"/>
+          <w:szCs w:val="24"/>
+          <w:lang w:val="en-US"/>
+        </w:rPr>
+        <w:t xml:space="preserve">to some extent </w:t>
+      </w:r>
+      <w:r>
+        <w:rPr>
+          <w:rFonts w:ascii="Calibri" w:eastAsia="宋体" w:hAnsi="Calibri" w:cs="Calibri"/>
+          <w:color w:val="24292E"/>
+          <w:kern w:val="0"/>
+          <w:sz w:val="24"/>
+          <w:szCs w:val="24"/>
+          <w:lang w:val="en-US"/>
+        </w:rPr>
+        <w:t>which also inspire us on our projec</w:t>
+      </w:r>
+      <w:r>
+        <w:rPr>
+          <w:rFonts w:ascii="Calibri" w:eastAsia="宋体" w:hAnsi="Calibri" w:cs="Calibri"/>
+          <w:color w:val="24292E"/>
+          <w:kern w:val="0"/>
+          <w:sz w:val="24"/>
+          <w:szCs w:val="24"/>
+          <w:lang w:val="en-US"/>
+        </w:rPr>
+        <w:t xml:space="preserve">t since we are offered address for each customer. We calculate the fraudulent rate which is the ratio of number of fraud cases in total claims for each suburb and we obtain the following results. </w:t>
+      </w:r>
+    </w:p>
+    <w:p>
+      <w:pPr>
+        <w:rPr>
+          <w:rFonts w:ascii="Calibri" w:eastAsia="宋体" w:hAnsi="Calibri" w:cs="Calibri"/>
+          <w:color w:val="FF0000"/>
+          <w:kern w:val="0"/>
+          <w:sz w:val="24"/>
+          <w:szCs w:val="24"/>
+          <w:lang w:val="en-US"/>
+        </w:rPr>
+      </w:pPr>
+      <w:r>
+        <w:rPr>
+          <w:rFonts w:ascii="Calibri" w:eastAsia="宋体" w:hAnsi="Calibri" w:cs="Calibri" w:hint="eastAsia"/>
+          <w:color w:val="FF0000"/>
+          <w:kern w:val="0"/>
+          <w:sz w:val="24"/>
+          <w:szCs w:val="24"/>
+          <w:lang w:val="en-US"/>
+        </w:rPr>
+        <w:t>e</w:t>
+      </w:r>
+      <w:r>
+        <w:rPr>
+          <w:rFonts w:ascii="Calibri" w:eastAsia="宋体" w:hAnsi="Calibri" w:cs="Calibri"/>
+          <w:color w:val="FF0000"/>
+          <w:kern w:val="0"/>
+          <w:sz w:val="24"/>
+          <w:szCs w:val="24"/>
+          <w:lang w:val="en-US"/>
+        </w:rPr>
+        <w:t>vidence</w:t>
+      </w:r>
+    </w:p>
+    <w:p>
+      <w:pPr>
+        <w:rPr>
+          <w:rFonts w:ascii="Calibri" w:eastAsia="宋体" w:hAnsi="Calibri" w:cs="Calibri"/>
+          <w:color w:val="24292E"/>
+          <w:kern w:val="0"/>
+          <w:sz w:val="24"/>
+          <w:szCs w:val="24"/>
+          <w:lang w:val="en-US"/>
+        </w:rPr>
+      </w:pPr>
+    </w:p>
+    <w:p>
+      <w:pPr>
         <w:rPr>
           <w:rFonts w:ascii="Calibri" w:eastAsia="宋体" w:hAnsi="Calibri" w:cs="Calibri"/>
           <w:color w:val="24292E"/>
@@ -3714,495 +3788,361 @@
     </w:p>
     <w:p>
       <w:pPr>
-        <w:pStyle w:val="a4"/>
-        <w:numPr>
-          <w:ilvl w:val="0"/>
-          <w:numId w:val="5"/>
-        </w:numPr>
-        <w:ind w:firstLineChars="0"/>
-        <w:rPr>
-          <w:rFonts w:ascii="Calibri" w:eastAsia="宋体" w:hAnsi="Calibri" w:cs="Calibri"/>
-          <w:color w:val="24292E"/>
-          <w:kern w:val="0"/>
-          <w:sz w:val="24"/>
-          <w:szCs w:val="24"/>
-          <w:lang w:val="en-US"/>
-        </w:rPr>
-      </w:pPr>
-      <w:r>
-        <w:rPr>
-          <w:rFonts w:ascii="Calibri" w:eastAsia="宋体" w:hAnsi="Calibri" w:cs="Calibri"/>
-          <w:color w:val="24292E"/>
-          <w:kern w:val="0"/>
-          <w:sz w:val="24"/>
-          <w:szCs w:val="24"/>
-          <w:lang w:val="en-US"/>
-        </w:rPr>
-        <w:t>challenge: found more than one payload for each customer</w:t>
-      </w:r>
-      <w:r>
-        <w:rPr>
-          <w:rFonts w:ascii="Calibri" w:eastAsia="宋体" w:hAnsi="Calibri" w:cs="Calibri"/>
-          <w:color w:val="24292E"/>
-          <w:kern w:val="0"/>
-          <w:sz w:val="24"/>
-          <w:szCs w:val="24"/>
+        <w:rPr>
+          <w:rFonts w:ascii="Calibri" w:eastAsia="宋体" w:hAnsi="Calibri" w:cs="Calibri"/>
+          <w:color w:val="24292E"/>
+          <w:kern w:val="0"/>
+          <w:sz w:val="24"/>
+          <w:szCs w:val="24"/>
+          <w:lang w:val="en-US"/>
+        </w:rPr>
+      </w:pPr>
+    </w:p>
+    <w:p>
+      <w:pPr>
+        <w:rPr>
+          <w:rFonts w:ascii="Calibri" w:eastAsia="宋体" w:hAnsi="Calibri" w:cs="Calibri"/>
+          <w:color w:val="24292E"/>
+          <w:kern w:val="0"/>
+          <w:sz w:val="24"/>
+          <w:szCs w:val="24"/>
+          <w:lang w:val="en-US"/>
+        </w:rPr>
+      </w:pPr>
+    </w:p>
+    <w:p>
+      <w:pPr>
+        <w:rPr>
+          <w:rFonts w:ascii="Calibri" w:eastAsia="宋体" w:hAnsi="Calibri" w:cs="Calibri"/>
+          <w:color w:val="24292E"/>
+          <w:kern w:val="0"/>
+          <w:sz w:val="24"/>
+          <w:szCs w:val="24"/>
+          <w:lang w:val="en-US"/>
+        </w:rPr>
+      </w:pPr>
+    </w:p>
+    <w:p>
+      <w:pPr>
+        <w:rPr>
+          <w:rFonts w:ascii="Calibri" w:eastAsia="宋体" w:hAnsi="Calibri" w:cs="Calibri"/>
+          <w:color w:val="24292E"/>
+          <w:kern w:val="0"/>
+          <w:sz w:val="24"/>
+          <w:szCs w:val="24"/>
+          <w:lang w:val="en-US"/>
+        </w:rPr>
+      </w:pPr>
+    </w:p>
+    <w:p>
+      <w:pPr>
+        <w:rPr>
+          <w:rFonts w:ascii="Calibri" w:eastAsia="宋体" w:hAnsi="Calibri" w:cs="Calibri"/>
+          <w:color w:val="FF0000"/>
+          <w:kern w:val="0"/>
+          <w:sz w:val="28"/>
+          <w:szCs w:val="28"/>
+          <w:lang w:val="en-US"/>
+        </w:rPr>
+      </w:pPr>
+      <w:r>
+        <w:rPr>
+          <w:rFonts w:ascii="Calibri" w:eastAsia="宋体" w:hAnsi="Calibri" w:cs="Calibri"/>
+          <w:color w:val="FF0000"/>
+          <w:kern w:val="0"/>
+          <w:sz w:val="28"/>
+          <w:szCs w:val="28"/>
+          <w:lang w:val="en-US"/>
+        </w:rPr>
+        <w:t xml:space="preserve">Section </w:t>
+      </w:r>
+      <w:r>
+        <w:rPr>
+          <w:rFonts w:ascii="Calibri" w:eastAsia="宋体" w:hAnsi="Calibri" w:cs="Calibri"/>
+          <w:color w:val="FF0000"/>
+          <w:kern w:val="0"/>
+          <w:sz w:val="28"/>
+          <w:szCs w:val="28"/>
+          <w:lang w:val="en-US"/>
+        </w:rPr>
+        <w:t>6</w:t>
+      </w:r>
+      <w:r>
+        <w:rPr>
+          <w:rFonts w:ascii="Calibri" w:eastAsia="宋体" w:hAnsi="Calibri" w:cs="Calibri"/>
+          <w:color w:val="FF0000"/>
+          <w:kern w:val="0"/>
+          <w:sz w:val="28"/>
+          <w:szCs w:val="28"/>
           <w:lang w:val="en-US"/>
         </w:rPr>
         <w:t>.</w:t>
       </w:r>
-    </w:p>
-    <w:p>
-      <w:pPr>
-        <w:pStyle w:val="a4"/>
-        <w:ind w:left="720" w:firstLineChars="0" w:firstLine="0"/>
-        <w:rPr>
-          <w:rFonts w:ascii="Calibri" w:eastAsia="宋体" w:hAnsi="Calibri" w:cs="Calibri"/>
-          <w:color w:val="24292E"/>
-          <w:kern w:val="0"/>
-          <w:sz w:val="24"/>
-          <w:szCs w:val="24"/>
-          <w:lang w:val="en-US"/>
-        </w:rPr>
-      </w:pPr>
-      <w:r>
-        <w:rPr>
-          <w:rFonts w:ascii="Calibri" w:eastAsia="宋体" w:hAnsi="Calibri" w:cs="Calibri" w:hint="eastAsia"/>
-          <w:color w:val="24292E"/>
-          <w:kern w:val="0"/>
-          <w:sz w:val="24"/>
-          <w:szCs w:val="24"/>
-          <w:lang w:val="en-US"/>
-        </w:rPr>
-        <w:t>b</w:t>
-      </w:r>
-      <w:r>
-        <w:rPr>
-          <w:rFonts w:ascii="Calibri" w:eastAsia="宋体" w:hAnsi="Calibri" w:cs="Calibri"/>
-          <w:color w:val="24292E"/>
-          <w:kern w:val="0"/>
-          <w:sz w:val="24"/>
-          <w:szCs w:val="24"/>
-          <w:lang w:val="en-US"/>
-        </w:rPr>
-        <w:t>ased on our assumption, one customer id corresponds to only one customer.</w:t>
-      </w:r>
-    </w:p>
-    <w:p>
-      <w:pPr>
-        <w:pStyle w:val="a4"/>
-        <w:ind w:left="720" w:firstLineChars="0" w:firstLine="0"/>
-        <w:rPr>
-          <w:rFonts w:ascii="Calibri" w:eastAsia="宋体" w:hAnsi="Calibri" w:cs="Calibri"/>
-          <w:color w:val="24292E"/>
-          <w:kern w:val="0"/>
-          <w:sz w:val="24"/>
-          <w:szCs w:val="24"/>
-          <w:lang w:val="en-US"/>
-        </w:rPr>
-      </w:pPr>
-      <w:r>
-        <w:rPr>
-          <w:rFonts w:ascii="Calibri" w:eastAsia="宋体" w:hAnsi="Calibri" w:cs="Calibri" w:hint="eastAsia"/>
-          <w:color w:val="24292E"/>
-          <w:kern w:val="0"/>
-          <w:sz w:val="24"/>
-          <w:szCs w:val="24"/>
-          <w:lang w:val="en-US"/>
-        </w:rPr>
-        <w:t>t</w:t>
-      </w:r>
-      <w:r>
-        <w:rPr>
-          <w:rFonts w:ascii="Calibri" w:eastAsia="宋体" w:hAnsi="Calibri" w:cs="Calibri"/>
-          <w:color w:val="24292E"/>
-          <w:kern w:val="0"/>
-          <w:sz w:val="24"/>
-          <w:szCs w:val="24"/>
-          <w:lang w:val="en-US"/>
-        </w:rPr>
-        <w:t>hen how to explain the different personal information?</w:t>
-      </w:r>
-    </w:p>
-    <w:p>
-      <w:pPr>
-        <w:pStyle w:val="a4"/>
-        <w:ind w:left="720" w:firstLineChars="0" w:firstLine="0"/>
-        <w:rPr>
-          <w:rFonts w:ascii="Calibri" w:eastAsia="宋体" w:hAnsi="Calibri" w:cs="Calibri"/>
-          <w:color w:val="24292E"/>
-          <w:kern w:val="0"/>
-          <w:sz w:val="24"/>
-          <w:szCs w:val="24"/>
-          <w:lang w:val="en-US"/>
-        </w:rPr>
-      </w:pPr>
-      <w:r>
-        <w:rPr>
-          <w:rFonts w:ascii="Calibri" w:eastAsia="宋体" w:hAnsi="Calibri" w:cs="Calibri" w:hint="eastAsia"/>
-          <w:color w:val="24292E"/>
-          <w:kern w:val="0"/>
-          <w:sz w:val="24"/>
-          <w:szCs w:val="24"/>
-          <w:lang w:val="en-US"/>
-        </w:rPr>
-        <w:t>c</w:t>
-      </w:r>
-      <w:r>
-        <w:rPr>
-          <w:rFonts w:ascii="Calibri" w:eastAsia="宋体" w:hAnsi="Calibri" w:cs="Calibri"/>
-          <w:color w:val="24292E"/>
-          <w:kern w:val="0"/>
-          <w:sz w:val="24"/>
-          <w:szCs w:val="24"/>
-          <w:lang w:val="en-US"/>
-        </w:rPr>
-        <w:t>hallenge: how to identity which case corresponds to which json payload?</w:t>
-      </w:r>
-    </w:p>
-    <w:p>
-      <w:pPr>
-        <w:pStyle w:val="a4"/>
-        <w:ind w:left="720" w:firstLineChars="0" w:firstLine="0"/>
-        <w:rPr>
-          <w:rFonts w:ascii="Calibri" w:eastAsia="宋体" w:hAnsi="Calibri" w:cs="Calibri"/>
-          <w:color w:val="24292E"/>
-          <w:kern w:val="0"/>
-          <w:sz w:val="24"/>
-          <w:szCs w:val="24"/>
-          <w:lang w:val="en-US"/>
-        </w:rPr>
-      </w:pPr>
-      <w:r>
-        <w:rPr>
-          <w:rFonts w:ascii="Calibri" w:eastAsia="宋体" w:hAnsi="Calibri" w:cs="Calibri"/>
-          <w:color w:val="24292E"/>
-          <w:kern w:val="0"/>
-          <w:sz w:val="24"/>
-          <w:szCs w:val="24"/>
-          <w:lang w:val="en-US"/>
-        </w:rPr>
-        <w:t>by sorting the timestamp, it is indicated that a complete process is made up with a series of transactions.</w:t>
-      </w:r>
-    </w:p>
-    <w:p>
-      <w:pPr>
-        <w:pStyle w:val="a4"/>
-        <w:ind w:left="720" w:firstLineChars="0" w:firstLine="0"/>
-        <w:rPr>
-          <w:rFonts w:ascii="Calibri" w:eastAsia="宋体" w:hAnsi="Calibri" w:cs="Calibri"/>
-          <w:color w:val="24292E"/>
-          <w:kern w:val="0"/>
-          <w:sz w:val="24"/>
-          <w:szCs w:val="24"/>
-          <w:lang w:val="en-US"/>
-        </w:rPr>
-      </w:pPr>
-    </w:p>
-    <w:p>
-      <w:pPr>
-        <w:pStyle w:val="a4"/>
-        <w:ind w:left="720" w:firstLineChars="0" w:firstLine="0"/>
-        <w:rPr>
-          <w:rFonts w:ascii="Calibri" w:eastAsia="宋体" w:hAnsi="Calibri" w:cs="Calibri"/>
-          <w:color w:val="24292E"/>
-          <w:kern w:val="0"/>
-          <w:sz w:val="24"/>
-          <w:szCs w:val="24"/>
-          <w:lang w:val="en-US"/>
-        </w:rPr>
-      </w:pPr>
-      <w:r>
-        <w:rPr>
-          <w:rFonts w:ascii="Calibri" w:eastAsia="宋体" w:hAnsi="Calibri" w:cs="Calibri"/>
-          <w:color w:val="24292E"/>
-          <w:kern w:val="0"/>
-          <w:sz w:val="24"/>
-          <w:szCs w:val="24"/>
-          <w:lang w:val="en-US"/>
-        </w:rPr>
-        <w:t xml:space="preserve">For each claim we just group it with the most recent json payload. </w:t>
-      </w:r>
-    </w:p>
-    <w:p>
-      <w:pPr>
-        <w:pStyle w:val="a4"/>
-        <w:ind w:left="720" w:firstLineChars="0" w:firstLine="0"/>
-        <w:rPr>
-          <w:rFonts w:ascii="Calibri" w:eastAsia="宋体" w:hAnsi="Calibri" w:cs="Calibri"/>
-          <w:color w:val="24292E"/>
-          <w:kern w:val="0"/>
-          <w:sz w:val="24"/>
-          <w:szCs w:val="24"/>
-          <w:lang w:val="en-US"/>
-        </w:rPr>
-      </w:pPr>
-    </w:p>
-    <w:p>
-      <w:pPr>
-        <w:pStyle w:val="a4"/>
-        <w:numPr>
-          <w:ilvl w:val="0"/>
-          <w:numId w:val="5"/>
-        </w:numPr>
-        <w:ind w:firstLineChars="0"/>
-        <w:rPr>
-          <w:rFonts w:ascii="Calibri" w:eastAsia="宋体" w:hAnsi="Calibri" w:cs="Calibri"/>
-          <w:color w:val="24292E"/>
-          <w:kern w:val="0"/>
-          <w:sz w:val="24"/>
-          <w:szCs w:val="24"/>
-          <w:lang w:val="en-US"/>
-        </w:rPr>
-      </w:pPr>
-      <w:r>
-        <w:rPr>
-          <w:rFonts w:ascii="Calibri" w:eastAsia="宋体" w:hAnsi="Calibri" w:cs="Calibri"/>
-          <w:color w:val="24292E"/>
-          <w:kern w:val="0"/>
-          <w:sz w:val="24"/>
-          <w:szCs w:val="24"/>
-          <w:lang w:val="en-US"/>
-        </w:rPr>
-        <w:t>start labelling the datase</w:t>
-      </w:r>
-      <w:r>
-        <w:rPr>
-          <w:rFonts w:ascii="Calibri" w:eastAsia="宋体" w:hAnsi="Calibri" w:cs="Calibri"/>
-          <w:color w:val="24292E"/>
-          <w:kern w:val="0"/>
-          <w:sz w:val="24"/>
-          <w:szCs w:val="24"/>
-          <w:lang w:val="en-US"/>
-        </w:rPr>
-        <w:t>t</w:t>
-      </w:r>
-    </w:p>
-    <w:p>
-      <w:pPr>
-        <w:pStyle w:val="a4"/>
-        <w:ind w:left="720" w:firstLineChars="0" w:firstLine="0"/>
-        <w:rPr>
-          <w:rFonts w:ascii="Calibri" w:eastAsia="宋体" w:hAnsi="Calibri" w:cs="Calibri"/>
-          <w:color w:val="24292E"/>
-          <w:kern w:val="0"/>
-          <w:sz w:val="24"/>
-          <w:szCs w:val="24"/>
-          <w:lang w:val="en-US"/>
-        </w:rPr>
-      </w:pPr>
-      <w:r>
-        <w:rPr>
-          <w:rFonts w:ascii="Calibri" w:eastAsia="宋体" w:hAnsi="Calibri" w:cs="Calibri"/>
-          <w:color w:val="24292E"/>
-          <w:kern w:val="0"/>
-          <w:sz w:val="24"/>
-          <w:szCs w:val="24"/>
-          <w:lang w:val="en-US"/>
-        </w:rPr>
-        <w:t xml:space="preserve">for each incoming case we label the important features such as if timestamps of claim started and payment completed are equal… these features are the keys to determine whether it is a fraud case or not </w:t>
-      </w:r>
-    </w:p>
-    <w:p>
-      <w:pPr>
-        <w:pStyle w:val="a4"/>
-        <w:ind w:firstLine="480"/>
-        <w:rPr>
-          <w:rFonts w:ascii="Calibri" w:eastAsia="宋体" w:hAnsi="Calibri" w:cs="Calibri"/>
-          <w:color w:val="24292E"/>
-          <w:kern w:val="0"/>
-          <w:sz w:val="24"/>
-          <w:szCs w:val="24"/>
-          <w:lang w:val="en-US"/>
-        </w:rPr>
-      </w:pPr>
-    </w:p>
-    <w:p>
-      <w:pPr>
-        <w:pStyle w:val="a4"/>
-        <w:numPr>
-          <w:ilvl w:val="0"/>
-          <w:numId w:val="5"/>
-        </w:numPr>
-        <w:ind w:firstLineChars="0"/>
-        <w:rPr>
-          <w:rFonts w:ascii="Calibri" w:eastAsia="宋体" w:hAnsi="Calibri" w:cs="Calibri"/>
-          <w:color w:val="24292E"/>
-          <w:kern w:val="0"/>
-          <w:sz w:val="24"/>
-          <w:szCs w:val="24"/>
-          <w:lang w:val="en-US"/>
-        </w:rPr>
-      </w:pPr>
-      <w:r>
-        <w:rPr>
-          <w:rFonts w:ascii="Calibri" w:eastAsia="宋体" w:hAnsi="Calibri" w:cs="Calibri"/>
-          <w:color w:val="24292E"/>
-          <w:kern w:val="0"/>
-          <w:sz w:val="24"/>
-          <w:szCs w:val="24"/>
-          <w:lang w:val="en-US"/>
-        </w:rPr>
-        <w:t xml:space="preserve">it is clearly shown that address becomes the second most important feature, and we just ignored that. </w:t>
-      </w:r>
-      <w:proofErr w:type="gramStart"/>
-      <w:r>
-        <w:rPr>
-          <w:rFonts w:ascii="Calibri" w:eastAsia="宋体" w:hAnsi="Calibri" w:cs="Calibri"/>
-          <w:color w:val="24292E"/>
-          <w:kern w:val="0"/>
-          <w:sz w:val="24"/>
-          <w:szCs w:val="24"/>
-          <w:lang w:val="en-US"/>
-        </w:rPr>
-        <w:t>S</w:t>
-      </w:r>
-      <w:r>
-        <w:rPr>
-          <w:rFonts w:ascii="Calibri" w:eastAsia="宋体" w:hAnsi="Calibri" w:cs="Calibri"/>
-          <w:color w:val="24292E"/>
-          <w:kern w:val="0"/>
-          <w:sz w:val="24"/>
-          <w:szCs w:val="24"/>
-          <w:lang w:val="en-US"/>
-        </w:rPr>
-        <w:t>o</w:t>
-      </w:r>
-      <w:proofErr w:type="gramEnd"/>
-      <w:r>
-        <w:rPr>
-          <w:rFonts w:ascii="Calibri" w:eastAsia="宋体" w:hAnsi="Calibri" w:cs="Calibri"/>
-          <w:color w:val="24292E"/>
-          <w:kern w:val="0"/>
-          <w:sz w:val="24"/>
-          <w:szCs w:val="24"/>
-          <w:lang w:val="en-US"/>
-        </w:rPr>
-        <w:t xml:space="preserve"> we started from extracting that piece of information from the dataset</w:t>
-      </w:r>
-    </w:p>
-    <w:p>
-      <w:pPr>
-        <w:rPr>
-          <w:rFonts w:ascii="Calibri" w:eastAsia="宋体" w:hAnsi="Calibri" w:cs="Calibri"/>
-          <w:color w:val="24292E"/>
-          <w:kern w:val="0"/>
-          <w:sz w:val="24"/>
-          <w:szCs w:val="24"/>
-          <w:lang w:val="en-US"/>
-        </w:rPr>
-      </w:pPr>
-    </w:p>
-    <w:p>
-      <w:pPr>
-        <w:rPr>
-          <w:rFonts w:ascii="Calibri" w:eastAsia="宋体" w:hAnsi="Calibri" w:cs="Calibri"/>
-          <w:color w:val="24292E"/>
-          <w:kern w:val="0"/>
-          <w:sz w:val="24"/>
-          <w:szCs w:val="24"/>
-          <w:lang w:val="en-US"/>
-        </w:rPr>
-      </w:pPr>
-    </w:p>
-    <w:p>
-      <w:pPr>
-        <w:pStyle w:val="a4"/>
-        <w:ind w:left="360" w:firstLineChars="0" w:firstLine="0"/>
-        <w:rPr>
-          <w:rFonts w:ascii="Calibri" w:eastAsia="宋体" w:hAnsi="Calibri" w:cs="Calibri"/>
-          <w:color w:val="24292E"/>
-          <w:kern w:val="0"/>
-          <w:sz w:val="24"/>
-          <w:szCs w:val="24"/>
-          <w:lang w:val="en-US"/>
-        </w:rPr>
-      </w:pPr>
-    </w:p>
-    <w:p>
-      <w:pPr>
-        <w:pStyle w:val="a4"/>
-        <w:ind w:left="360" w:firstLineChars="0" w:firstLine="0"/>
-        <w:rPr>
-          <w:rFonts w:ascii="Calibri" w:eastAsia="宋体" w:hAnsi="Calibri" w:cs="Calibri"/>
-          <w:color w:val="24292E"/>
-          <w:kern w:val="0"/>
-          <w:sz w:val="24"/>
-          <w:szCs w:val="24"/>
-          <w:lang w:val="en-US"/>
-        </w:rPr>
-      </w:pPr>
-      <w:r>
-        <w:rPr>
-          <w:rFonts w:ascii="微软雅黑" w:eastAsia="微软雅黑" w:hAnsi="微软雅黑" w:hint="eastAsia"/>
-          <w:color w:val="1A1A1A"/>
-          <w:sz w:val="27"/>
-          <w:szCs w:val="27"/>
-          <w:shd w:val="clear" w:color="auto" w:fill="FFFFFF"/>
-        </w:rPr>
-        <w:t>在</w:t>
-      </w:r>
-      <w:proofErr w:type="gramStart"/>
-      <w:r>
-        <w:rPr>
-          <w:rFonts w:ascii="微软雅黑" w:eastAsia="微软雅黑" w:hAnsi="微软雅黑" w:hint="eastAsia"/>
-          <w:color w:val="1A1A1A"/>
-          <w:sz w:val="27"/>
-          <w:szCs w:val="27"/>
-          <w:shd w:val="clear" w:color="auto" w:fill="FFFFFF"/>
-        </w:rPr>
-        <w:t>金融风控领域</w:t>
-      </w:r>
-      <w:proofErr w:type="gramEnd"/>
-      <w:r>
-        <w:rPr>
-          <w:rFonts w:ascii="微软雅黑" w:eastAsia="微软雅黑" w:hAnsi="微软雅黑" w:hint="eastAsia"/>
-          <w:color w:val="1A1A1A"/>
-          <w:sz w:val="27"/>
-          <w:szCs w:val="27"/>
-          <w:shd w:val="clear" w:color="auto" w:fill="FFFFFF"/>
-        </w:rPr>
-        <w:t>，基于位置信息的特点，通过位置信息可以很好地分析出借贷人真实的工作，生活等情况，从而在反欺诈方面有着得天独厚的优势.</w:t>
-      </w:r>
-      <w:r>
-        <w:rPr>
-          <w:rFonts w:ascii="微软雅黑" w:eastAsia="微软雅黑" w:hAnsi="微软雅黑" w:hint="eastAsia"/>
-          <w:color w:val="1A1A1A"/>
-          <w:sz w:val="27"/>
-          <w:szCs w:val="27"/>
-          <w:shd w:val="clear" w:color="auto" w:fill="FFFFFF"/>
+      <w:r>
+        <w:rPr>
+          <w:rFonts w:ascii="Calibri" w:eastAsia="宋体" w:hAnsi="Calibri" w:cs="Calibri"/>
+          <w:color w:val="FF0000"/>
+          <w:kern w:val="0"/>
+          <w:sz w:val="28"/>
+          <w:szCs w:val="28"/>
+          <w:lang w:val="en-US"/>
         </w:rPr>
         <w:t xml:space="preserve"> </w:t>
       </w:r>
       <w:r>
         <w:rPr>
-          <w:rFonts w:ascii="微软雅黑" w:eastAsia="微软雅黑" w:hAnsi="微软雅黑" w:hint="eastAsia"/>
-          <w:color w:val="1A1A1A"/>
-          <w:sz w:val="27"/>
-          <w:szCs w:val="27"/>
-          <w:shd w:val="clear" w:color="auto" w:fill="FFFFFF"/>
-        </w:rPr>
-        <w:t>在审批环节，需要核实借贷人填报的信息。利用位置数据分析服务，能够将借贷人填写的地址信息与采集分析后的位置信息进行比对，如果发现其提供了一个有较大偏差的地址，则该地址信息存在虚假的可能性。</w:t>
-      </w:r>
-    </w:p>
-    <w:p>
-      <w:pPr>
-        <w:pStyle w:val="a4"/>
-        <w:ind w:left="360" w:firstLineChars="0" w:firstLine="0"/>
-        <w:rPr>
-          <w:rFonts w:ascii="Calibri" w:eastAsia="宋体" w:hAnsi="Calibri" w:cs="Calibri"/>
-          <w:color w:val="24292E"/>
-          <w:kern w:val="0"/>
-          <w:sz w:val="24"/>
-          <w:szCs w:val="24"/>
-          <w:lang w:val="en-US"/>
-        </w:rPr>
-      </w:pPr>
-    </w:p>
-    <w:p>
-      <w:pPr>
-        <w:pStyle w:val="a4"/>
-        <w:ind w:left="360" w:firstLineChars="0" w:firstLine="0"/>
+          <w:rFonts w:ascii="Calibri" w:eastAsia="宋体" w:hAnsi="Calibri" w:cs="Calibri"/>
+          <w:color w:val="FF0000"/>
+          <w:kern w:val="0"/>
+          <w:sz w:val="28"/>
+          <w:szCs w:val="28"/>
+          <w:lang w:val="en-US"/>
+        </w:rPr>
+        <w:t>Conclusion</w:t>
+      </w:r>
+      <w:r>
+        <w:rPr>
+          <w:rFonts w:ascii="Calibri" w:eastAsia="宋体" w:hAnsi="Calibri" w:cs="Calibri"/>
+          <w:color w:val="FF0000"/>
+          <w:kern w:val="0"/>
+          <w:sz w:val="28"/>
+          <w:szCs w:val="28"/>
+          <w:lang w:val="en-US"/>
+        </w:rPr>
+        <w:t xml:space="preserve"> and future directions</w:t>
+      </w:r>
+    </w:p>
+    <w:p>
+      <w:pPr>
+        <w:rPr>
+          <w:rFonts w:ascii="Calibri" w:eastAsia="宋体" w:hAnsi="Calibri" w:cs="Calibri"/>
+          <w:color w:val="24292E"/>
+          <w:kern w:val="0"/>
+          <w:sz w:val="24"/>
+          <w:szCs w:val="24"/>
+          <w:lang w:val="en-US"/>
+        </w:rPr>
+      </w:pPr>
+    </w:p>
+    <w:p>
+      <w:pPr>
+        <w:pStyle w:val="a3"/>
+        <w:shd w:val="clear" w:color="auto" w:fill="FFFFFF"/>
+        <w:spacing w:before="0" w:beforeAutospacing="0" w:after="240" w:afterAutospacing="0"/>
+        <w:rPr>
+          <w:rFonts w:ascii="Calibri" w:hAnsi="Calibri" w:cs="Calibri"/>
+          <w:color w:val="24292E"/>
+        </w:rPr>
+      </w:pPr>
+      <w:r>
+        <w:rPr>
+          <w:rFonts w:ascii="Calibri" w:hAnsi="Calibri" w:cs="Calibri"/>
+          <w:color w:val="24292E"/>
+        </w:rPr>
+        <w:t>In recent decades, due t</w:t>
+      </w:r>
+      <w:r>
+        <w:rPr>
+          <w:rFonts w:ascii="Calibri" w:hAnsi="Calibri" w:cs="Calibri"/>
+          <w:color w:val="24292E"/>
+        </w:rPr>
+        <w:t xml:space="preserve">o </w:t>
+      </w:r>
+      <w:r>
+        <w:rPr>
+          <w:rFonts w:ascii="Calibri" w:hAnsi="Calibri" w:cs="Calibri"/>
+          <w:color w:val="24292E"/>
+        </w:rPr>
+        <w:t>the rapid development of social economics, the insurance industry has achieved huge progress especially health care insurance. People regard it as a target of frauds since the large amount of money has been involved.</w:t>
+      </w:r>
+      <w:r>
+        <w:rPr>
+          <w:rFonts w:ascii="Calibri" w:hAnsi="Calibri" w:cs="Calibri" w:hint="eastAsia"/>
+          <w:color w:val="24292E"/>
+        </w:rPr>
+        <w:t xml:space="preserve"> </w:t>
+      </w:r>
+      <w:r>
+        <w:rPr>
+          <w:rFonts w:ascii="Calibri" w:hAnsi="Calibri" w:cs="Calibri"/>
+          <w:color w:val="24292E"/>
+        </w:rPr>
+        <w:lastRenderedPageBreak/>
+        <w:t>Therefore, investigating an effective model and fraud detection techniques are required to improve the quality of the service and minimize the unnecessary costs.</w:t>
+      </w:r>
+      <w:r>
+        <w:rPr>
+          <w:rFonts w:ascii="Calibri" w:hAnsi="Calibri" w:cs="Calibri"/>
+          <w:color w:val="24292E"/>
+        </w:rPr>
+        <w:t xml:space="preserve"> Along with this objective, efforts were made to clean the log data into tabular form, select key features in modelling to classify the abnormal behaviors, summarize and compare the performance of each model.</w:t>
+      </w:r>
+    </w:p>
+    <w:p>
+      <w:pPr>
+        <w:pStyle w:val="a3"/>
+        <w:shd w:val="clear" w:color="auto" w:fill="FFFFFF"/>
+        <w:spacing w:before="0" w:beforeAutospacing="0" w:after="240" w:afterAutospacing="0"/>
+        <w:rPr>
+          <w:rFonts w:ascii="Calibri" w:hAnsi="Calibri" w:cs="Calibri"/>
+          <w:color w:val="24292E"/>
+        </w:rPr>
+      </w:pPr>
+      <w:r>
+        <w:rPr>
+          <w:rFonts w:ascii="Calibri" w:hAnsi="Calibri" w:cs="Calibri" w:hint="eastAsia"/>
+          <w:color w:val="24292E"/>
+        </w:rPr>
+        <w:t>W</w:t>
+      </w:r>
+      <w:r>
+        <w:rPr>
+          <w:rFonts w:ascii="Calibri" w:hAnsi="Calibri" w:cs="Calibri"/>
+          <w:color w:val="24292E"/>
+        </w:rPr>
+        <w:t xml:space="preserve">e were provided efficient techniques and methods by reading through the </w:t>
+      </w:r>
+      <w:r>
+        <w:rPr>
+          <w:rFonts w:ascii="Calibri" w:hAnsi="Calibri" w:cs="Calibri"/>
+          <w:color w:val="24292E"/>
+        </w:rPr>
+        <w:t>current</w:t>
+      </w:r>
+      <w:r>
+        <w:rPr>
+          <w:rFonts w:ascii="Calibri" w:hAnsi="Calibri" w:cs="Calibri"/>
+          <w:color w:val="24292E"/>
+        </w:rPr>
+        <w:t xml:space="preserve"> documents and researches and based on the results of our project, there are some future directions we suggest. Firstly,</w:t>
+      </w:r>
+      <w:r>
+        <w:rPr>
+          <w:rFonts w:ascii="Calibri" w:hAnsi="Calibri" w:cs="Calibri"/>
+          <w:color w:val="24292E"/>
+        </w:rPr>
+        <w:t xml:space="preserve"> since the pattern of fraud changes over time, it is necessary to periodically update the labeled data which is the key to determine the classification results.</w:t>
+      </w:r>
+      <w:r>
+        <w:rPr>
+          <w:rFonts w:ascii="Calibri" w:hAnsi="Calibri" w:cs="Calibri" w:hint="eastAsia"/>
+          <w:color w:val="24292E"/>
+        </w:rPr>
+        <w:t xml:space="preserve"> </w:t>
+      </w:r>
+      <w:r>
+        <w:rPr>
+          <w:rFonts w:ascii="Calibri" w:hAnsi="Calibri" w:cs="Calibri"/>
+          <w:color w:val="24292E"/>
+        </w:rPr>
+        <w:t>Secondly, all of the existing papers</w:t>
+      </w:r>
+      <w:r>
+        <w:rPr>
+          <w:rFonts w:ascii="Calibri" w:hAnsi="Calibri" w:cs="Calibri"/>
+          <w:color w:val="24292E"/>
+        </w:rPr>
+        <w:t xml:space="preserve"> have</w:t>
+      </w:r>
+      <w:r>
+        <w:rPr>
+          <w:rFonts w:ascii="Calibri" w:hAnsi="Calibri" w:cs="Calibri"/>
+          <w:color w:val="24292E"/>
+        </w:rPr>
+        <w:t xml:space="preserve"> provided techniques and approaches to identify fraudulent behaviors but none of these has reflected on the causes of </w:t>
+      </w:r>
+      <w:r>
+        <w:rPr>
+          <w:rFonts w:ascii="Calibri" w:hAnsi="Calibri" w:cs="Calibri"/>
+          <w:color w:val="24292E"/>
+        </w:rPr>
+        <w:t>fraud</w:t>
+      </w:r>
+      <w:r>
+        <w:rPr>
+          <w:rFonts w:ascii="Calibri" w:hAnsi="Calibri" w:cs="Calibri"/>
+          <w:color w:val="24292E"/>
+        </w:rPr>
+        <w:t xml:space="preserve">, however, </w:t>
+      </w:r>
+      <w:r>
+        <w:rPr>
+          <w:rFonts w:ascii="Calibri" w:hAnsi="Calibri" w:cs="Calibri"/>
+          <w:color w:val="24292E"/>
+        </w:rPr>
+        <w:t>to prevent fraud cases</w:t>
+      </w:r>
+      <w:r>
+        <w:rPr>
+          <w:rFonts w:ascii="Calibri" w:hAnsi="Calibri" w:cs="Calibri"/>
+          <w:color w:val="24292E"/>
+        </w:rPr>
+        <w:t xml:space="preserve"> is our ultimate goal. Lastly, currently we are using artificially generated data to detect the insurance fraud, the future work will involve real data that consists more realistic situations.</w:t>
+      </w:r>
+    </w:p>
+    <w:p>
+      <w:pPr>
+        <w:pStyle w:val="a3"/>
+        <w:shd w:val="clear" w:color="auto" w:fill="FFFFFF"/>
+        <w:spacing w:before="0" w:beforeAutospacing="0" w:after="240" w:afterAutospacing="0"/>
+        <w:rPr>
+          <w:rFonts w:ascii="Calibri" w:hAnsi="Calibri" w:cs="Calibri"/>
+          <w:color w:val="24292E"/>
+        </w:rPr>
+      </w:pPr>
+    </w:p>
+    <w:p>
+      <w:pPr>
+        <w:pStyle w:val="a3"/>
+        <w:shd w:val="clear" w:color="auto" w:fill="FFFFFF"/>
+        <w:spacing w:before="0" w:beforeAutospacing="0" w:after="240" w:afterAutospacing="0"/>
+        <w:rPr>
+          <w:rFonts w:ascii="Calibri" w:hAnsi="Calibri" w:cs="Calibri"/>
+          <w:color w:val="24292E"/>
+        </w:rPr>
+      </w:pPr>
+      <w:r>
+        <w:rPr>
+          <w:rFonts w:ascii="Calibri" w:hAnsi="Calibri" w:cs="Calibri" w:hint="eastAsia"/>
+          <w:color w:val="24292E"/>
+        </w:rPr>
+        <w:t>A</w:t>
+      </w:r>
+      <w:r>
+        <w:rPr>
+          <w:rFonts w:ascii="Calibri" w:hAnsi="Calibri" w:cs="Calibri"/>
+          <w:color w:val="24292E"/>
+        </w:rPr>
+        <w:t>cknowledgement</w:t>
+      </w:r>
+    </w:p>
+    <w:p>
+      <w:pPr>
+        <w:pStyle w:val="a3"/>
+        <w:shd w:val="clear" w:color="auto" w:fill="FFFFFF"/>
+        <w:spacing w:before="0" w:beforeAutospacing="0" w:after="240" w:afterAutospacing="0"/>
+        <w:rPr>
+          <w:rFonts w:ascii="Calibri" w:hAnsi="Calibri" w:cs="Calibri"/>
+          <w:color w:val="24292E"/>
+        </w:rPr>
+      </w:pPr>
+      <w:r>
+        <w:rPr>
+          <w:rFonts w:ascii="Calibri" w:hAnsi="Calibri" w:cs="Calibri" w:hint="eastAsia"/>
+          <w:color w:val="24292E"/>
+        </w:rPr>
+        <w:t>T</w:t>
+      </w:r>
+      <w:r>
+        <w:rPr>
+          <w:rFonts w:ascii="Calibri" w:hAnsi="Calibri" w:cs="Calibri"/>
+          <w:color w:val="24292E"/>
+        </w:rPr>
+        <w:t xml:space="preserve">his project was supported by … </w:t>
+      </w:r>
+    </w:p>
+    <w:p>
+      <w:pPr>
         <w:rPr>
           <w:rFonts w:ascii="Calibri" w:eastAsia="宋体" w:hAnsi="Calibri" w:cs="Calibri"/>
           <w:color w:val="24292E"/>
@@ -4346,15 +4286,7 @@
         <w:ind w:left="420" w:firstLineChars="0" w:firstLine="0"/>
       </w:pPr>
       <w:r>
-        <w:t xml:space="preserve">To take a closer look at the data took help of </w:t>
-      </w:r>
-      <w:proofErr w:type="gramStart"/>
-      <w:r>
-        <w:t>“ .head</w:t>
-      </w:r>
-      <w:proofErr w:type="gramEnd"/>
-      <w:r>
-        <w:t>()”function of pandas library which returns first five observations of the data set.</w:t>
+        <w:t>To take a closer look at the data took help of “ .head()”function of pandas library which returns first five observations of the data set.</w:t>
       </w:r>
     </w:p>
     <w:p>
@@ -4369,15 +4301,7 @@
         <w:ind w:left="420" w:firstLineChars="0" w:firstLine="0"/>
       </w:pPr>
       <w:r>
-        <w:t xml:space="preserve">I found out the total number of rows and columns in the data set using </w:t>
-      </w:r>
-      <w:proofErr w:type="gramStart"/>
-      <w:r>
-        <w:t>“.shape</w:t>
-      </w:r>
-      <w:proofErr w:type="gramEnd"/>
-      <w:r>
-        <w:t>”.</w:t>
+        <w:t>I found out the total number of rows and columns in the data set using “.shape”.</w:t>
       </w:r>
       <w:r>
         <w:t xml:space="preserve"> </w:t>
@@ -4479,25 +4403,7 @@
           <w:kern w:val="0"/>
           <w:lang w:val="en-US"/>
         </w:rPr>
-        <w:t xml:space="preserve">The </w:t>
-      </w:r>
-      <w:proofErr w:type="gramStart"/>
-      <w:r>
-        <w:rPr>
-          <w:rFonts w:eastAsia="宋体" w:cs="宋体"/>
-          <w:kern w:val="0"/>
-          <w:lang w:val="en-US"/>
-        </w:rPr>
-        <w:t>describe(</w:t>
-      </w:r>
-      <w:proofErr w:type="gramEnd"/>
-      <w:r>
-        <w:rPr>
-          <w:rFonts w:eastAsia="宋体" w:cs="宋体"/>
-          <w:kern w:val="0"/>
-          <w:lang w:val="en-US"/>
-        </w:rPr>
-        <w:t>) function in pandas is very handy in getting various summary statistics.</w:t>
+        <w:t>The describe() function in pandas is very handy in getting various summary statistics.</w:t>
       </w:r>
       <w:r>
         <w:rPr>
@@ -4543,6 +4449,7 @@
           <w:kern w:val="0"/>
           <w:lang w:val="en-US"/>
         </w:rPr>
+        <w:lastRenderedPageBreak/>
         <w:t>To use linear regression for modelling,</w:t>
       </w:r>
       <w:r>
@@ -4575,35 +4482,7 @@
           <w:kern w:val="0"/>
           <w:lang w:val="en-US"/>
         </w:rPr>
-        <w:t xml:space="preserve">One can find correlations using pandas </w:t>
-      </w:r>
-      <w:proofErr w:type="gramStart"/>
-      <w:r>
-        <w:rPr>
-          <w:rFonts w:eastAsia="宋体" w:cs="宋体"/>
-          <w:kern w:val="0"/>
-          <w:lang w:val="en-US"/>
-        </w:rPr>
-        <w:t>“.</w:t>
-      </w:r>
-      <w:proofErr w:type="spellStart"/>
-      <w:r>
-        <w:rPr>
-          <w:rFonts w:eastAsia="宋体" w:cs="宋体"/>
-          <w:kern w:val="0"/>
-          <w:lang w:val="en-US"/>
-        </w:rPr>
-        <w:t>corr</w:t>
-      </w:r>
-      <w:proofErr w:type="spellEnd"/>
-      <w:proofErr w:type="gramEnd"/>
-      <w:r>
-        <w:rPr>
-          <w:rFonts w:eastAsia="宋体" w:cs="宋体"/>
-          <w:kern w:val="0"/>
-          <w:lang w:val="en-US"/>
-        </w:rPr>
-        <w:t>()” function and can visualize the correlation matrix</w:t>
+        <w:t>One can find correlations using pandas “.corr()” function and can visualize the correlation matrix</w:t>
       </w:r>
       <w:r>
         <w:rPr>
@@ -4674,7 +4553,6 @@
         </w:rPr>
       </w:pPr>
       <w:r>
-        <w:lastRenderedPageBreak/>
         <w:t xml:space="preserve">what assumptions did you </w:t>
       </w:r>
       <w:r>
@@ -4882,15 +4760,7 @@
         </w:rPr>
       </w:pPr>
       <w:r>
-        <w:t xml:space="preserve">Diagnostics: What model checking diagnostics did you carry out if any? What are the limitations if </w:t>
-      </w:r>
-      <w:proofErr w:type="gramStart"/>
-      <w:r>
-        <w:t>any.</w:t>
-      </w:r>
-      <w:proofErr w:type="gramEnd"/>
-      <w:r>
-        <w:t xml:space="preserve"> </w:t>
+        <w:t xml:space="preserve">Diagnostics: What model checking diagnostics did you carry out if any? What are the limitations if any. </w:t>
       </w:r>
     </w:p>
     <w:p>
@@ -5108,14 +4978,7 @@
         <w:rPr>
           <w:lang w:val="en-US"/>
         </w:rPr>
-        <w:t xml:space="preserve">efinition of confusion matrix, type 1 and type 2 errors and introduce to roc and the reasons it suits this problem and how to measure the performance, calculate the area for model </w:t>
-      </w:r>
-      <w:r>
-        <w:rPr>
-          <w:lang w:val="en-US"/>
-        </w:rPr>
-        <w:lastRenderedPageBreak/>
-        <w:t xml:space="preserve">selection part </w:t>
+        <w:t xml:space="preserve">efinition of confusion matrix, type 1 and type 2 errors and introduce to roc and the reasons it suits this problem and how to measure the performance, calculate the area for model selection part </w:t>
       </w:r>
     </w:p>
     <w:p>
@@ -5193,67 +5056,39 @@
           <w:lang w:val="en-US"/>
         </w:rPr>
       </w:pPr>
+    </w:p>
+    <w:p>
+      <w:pPr>
+        <w:rPr>
+          <w:lang w:val="en-US"/>
+        </w:rPr>
+      </w:pPr>
+    </w:p>
+    <w:p>
+      <w:pPr>
+        <w:rPr>
+          <w:lang w:val="en-US"/>
+        </w:rPr>
+      </w:pPr>
+    </w:p>
+    <w:p>
+      <w:pPr>
+        <w:rPr>
+          <w:lang w:val="en-US"/>
+        </w:rPr>
+      </w:pPr>
+    </w:p>
+    <w:p>
+      <w:pPr>
+        <w:rPr>
+          <w:lang w:val="en-US"/>
+        </w:rPr>
+      </w:pPr>
       <w:r>
         <w:rPr>
           <w:rFonts w:hint="eastAsia"/>
           <w:lang w:val="en-US"/>
         </w:rPr>
-        <w:t>C</w:t>
-      </w:r>
-      <w:r>
-        <w:rPr>
-          <w:lang w:val="en-US"/>
-        </w:rPr>
-        <w:t xml:space="preserve">onclusion </w:t>
-      </w:r>
-    </w:p>
-    <w:p>
-      <w:pPr>
-        <w:rPr>
-          <w:lang w:val="en-US"/>
-        </w:rPr>
-      </w:pPr>
-    </w:p>
-    <w:p>
-      <w:pPr>
-        <w:rPr>
-          <w:lang w:val="en-US"/>
-        </w:rPr>
-      </w:pPr>
-    </w:p>
-    <w:p>
-      <w:pPr>
-        <w:rPr>
-          <w:lang w:val="en-US"/>
-        </w:rPr>
-      </w:pPr>
-    </w:p>
-    <w:p>
-      <w:pPr>
-        <w:rPr>
-          <w:lang w:val="en-US"/>
-        </w:rPr>
-      </w:pPr>
-    </w:p>
-    <w:p>
-      <w:pPr>
-        <w:rPr>
-          <w:lang w:val="en-US"/>
-        </w:rPr>
-      </w:pPr>
-    </w:p>
-    <w:p>
-      <w:pPr>
-        <w:rPr>
-          <w:lang w:val="en-US"/>
-        </w:rPr>
-      </w:pPr>
-      <w:proofErr w:type="gramStart"/>
-      <w:r>
-        <w:rPr>
-          <w:rFonts w:hint="eastAsia"/>
-          <w:lang w:val="en-US"/>
-        </w:rPr>
         <w:t>r</w:t>
       </w:r>
       <w:r>
@@ -5262,7 +5097,6 @@
         </w:rPr>
         <w:t>eferences :</w:t>
       </w:r>
-      <w:proofErr w:type="gramEnd"/>
     </w:p>
     <w:p>
       <w:pPr>
@@ -5293,21 +5127,7 @@
         <w:rPr>
           <w:lang w:val="en-US"/>
         </w:rPr>
-        <w:t xml:space="preserve"> Qi, Miklos </w:t>
-      </w:r>
-      <w:proofErr w:type="spellStart"/>
-      <w:r>
-        <w:rPr>
-          <w:lang w:val="en-US"/>
-        </w:rPr>
-        <w:t>Vasarhelyi</w:t>
-      </w:r>
-      <w:proofErr w:type="spellEnd"/>
-      <w:r>
-        <w:rPr>
-          <w:lang w:val="en-US"/>
-        </w:rPr>
-        <w:t xml:space="preserve"> “Healthcare fraud detection: A survey and a clustering model incorporating Gro-location information.” 29</w:t>
+        <w:t xml:space="preserve"> Qi, Miklos Vasarhelyi “Healthcare fraud detection: A survey and a clustering model incorporating Gro-location information.” 29</w:t>
       </w:r>
       <w:r>
         <w:rPr>
@@ -5341,37 +5161,8 @@
           <w:lang w:val="en-US"/>
         </w:rPr>
       </w:pPr>
-      <w:proofErr w:type="spellStart"/>
-      <w:r>
-        <w:t>Ayhan</w:t>
-      </w:r>
-      <w:proofErr w:type="spellEnd"/>
-      <w:r>
-        <w:t xml:space="preserve"> </w:t>
-      </w:r>
-      <w:proofErr w:type="spellStart"/>
-      <w:r>
-        <w:t>Demiriz</w:t>
-      </w:r>
-      <w:proofErr w:type="spellEnd"/>
-      <w:r>
-        <w:t xml:space="preserve">, </w:t>
-      </w:r>
-      <w:proofErr w:type="spellStart"/>
-      <w:r>
-        <w:t>Betül</w:t>
-      </w:r>
-      <w:proofErr w:type="spellEnd"/>
-      <w:r>
-        <w:t xml:space="preserve"> </w:t>
-      </w:r>
-      <w:proofErr w:type="spellStart"/>
-      <w:r>
-        <w:t>Ekizo÷lu</w:t>
-      </w:r>
-      <w:proofErr w:type="spellEnd"/>
-      <w:r>
-        <w:t>. “Using Location Aware Business Rules for Preventing Retail Banking Frauds”</w:t>
+      <w:r>
+        <w:t>Ayhan Demiriz, Betül Ekizo÷lu. “Using Location Aware Business Rules for Preventing Retail Banking Frauds”</w:t>
       </w:r>
     </w:p>
     <w:p>
@@ -5387,39 +5178,7 @@
         </w:rPr>
       </w:pPr>
       <w:r>
-        <w:t xml:space="preserve">Li, Jing, </w:t>
-      </w:r>
-      <w:proofErr w:type="spellStart"/>
-      <w:r>
-        <w:t>Kuei</w:t>
-      </w:r>
-      <w:proofErr w:type="spellEnd"/>
-      <w:r>
-        <w:t xml:space="preserve">-Ying Huang, </w:t>
-      </w:r>
-      <w:proofErr w:type="spellStart"/>
-      <w:r>
-        <w:t>Jionghua</w:t>
-      </w:r>
-      <w:proofErr w:type="spellEnd"/>
-      <w:r>
-        <w:t xml:space="preserve"> </w:t>
-      </w:r>
-      <w:proofErr w:type="spellStart"/>
-      <w:r>
-        <w:t>Jin</w:t>
-      </w:r>
-      <w:proofErr w:type="spellEnd"/>
-      <w:r>
-        <w:t xml:space="preserve">, </w:t>
-      </w:r>
-      <w:proofErr w:type="spellStart"/>
-      <w:r>
-        <w:t>Jianjun</w:t>
-      </w:r>
-      <w:proofErr w:type="spellEnd"/>
-      <w:r>
-        <w:t xml:space="preserve"> Shi. “A survey on statistical methods for health care fraud detection”, Health Care Manage Sci DOI 10.1007/s10729-007-9045-4</w:t>
+        <w:t>Li, Jing, Kuei-Ying Huang, Jionghua Jin, Jianjun Shi. “A survey on statistical methods for health care fraud detection”, Health Care Manage Sci DOI 10.1007/s10729-007-9045-4</w:t>
       </w:r>
     </w:p>
     <w:p>
@@ -5435,41 +5194,96 @@
         </w:rPr>
       </w:pPr>
       <w:r>
-        <w:t xml:space="preserve">Dallas Thornton, Roland </w:t>
-      </w:r>
-      <w:proofErr w:type="spellStart"/>
-      <w:proofErr w:type="gramStart"/>
-      <w:r>
-        <w:t>M.Mueller</w:t>
-      </w:r>
-      <w:proofErr w:type="spellEnd"/>
-      <w:proofErr w:type="gramEnd"/>
-      <w:r>
-        <w:t xml:space="preserve">, Paulus </w:t>
-      </w:r>
-      <w:proofErr w:type="spellStart"/>
-      <w:r>
-        <w:t>Schoutsen</w:t>
-      </w:r>
-      <w:proofErr w:type="spellEnd"/>
-      <w:r>
-        <w:t xml:space="preserve">, </w:t>
-      </w:r>
-      <w:proofErr w:type="spellStart"/>
-      <w:r>
-        <w:t>Josvan</w:t>
-      </w:r>
-      <w:proofErr w:type="spellEnd"/>
-      <w:r>
-        <w:t xml:space="preserve"> </w:t>
-      </w:r>
-      <w:proofErr w:type="spellStart"/>
-      <w:r>
-        <w:t>Hillegersberg</w:t>
-      </w:r>
-      <w:proofErr w:type="spellEnd"/>
-      <w:r>
-        <w:t>. “Predicting Healthcare Fraud in Medicaid: A Multidimensional Data Model and Analysis Techniques for Fraud Detection.”</w:t>
+        <w:t>Dallas Thornton, Roland M.Mueller, Paulus Schoutsen, Josvan Hillegersberg. “Predicting Healthcare Fraud in Medicaid: A Multidimensional Data Model and Analysis Techniques for Fraud Detection.”</w:t>
+      </w:r>
+    </w:p>
+    <w:p>
+      <w:pPr>
+        <w:rPr>
+          <w:lang w:val="en-US"/>
+        </w:rPr>
+      </w:pPr>
+    </w:p>
+    <w:p>
+      <w:pPr>
+        <w:rPr>
+          <w:lang w:val="en-US"/>
+        </w:rPr>
+      </w:pPr>
+    </w:p>
+    <w:p>
+      <w:pPr>
+        <w:rPr>
+          <w:lang w:val="en-US"/>
+        </w:rPr>
+      </w:pPr>
+    </w:p>
+    <w:p>
+      <w:pPr>
+        <w:rPr>
+          <w:lang w:val="en-US"/>
+        </w:rPr>
+      </w:pPr>
+    </w:p>
+    <w:p>
+      <w:pPr>
+        <w:rPr>
+          <w:lang w:val="en-US"/>
+        </w:rPr>
+      </w:pPr>
+    </w:p>
+    <w:p>
+      <w:pPr>
+        <w:rPr>
+          <w:lang w:val="en-US"/>
+        </w:rPr>
+      </w:pPr>
+    </w:p>
+    <w:p>
+      <w:pPr>
+        <w:rPr>
+          <w:lang w:val="en-US"/>
+        </w:rPr>
+      </w:pPr>
+    </w:p>
+    <w:p>
+      <w:pPr>
+        <w:rPr>
+          <w:lang w:val="en-US"/>
+        </w:rPr>
+      </w:pPr>
+    </w:p>
+    <w:p>
+      <w:pPr>
+        <w:rPr>
+          <w:lang w:val="en-US"/>
+        </w:rPr>
+      </w:pPr>
+      <w:r>
+        <w:rPr>
+          <w:rFonts w:hint="eastAsia"/>
+          <w:lang w:val="en-US"/>
+        </w:rPr>
+        <w:t>M</w:t>
+      </w:r>
+      <w:r>
+        <w:rPr>
+          <w:lang w:val="en-US"/>
+        </w:rPr>
+        <w:t>ain</w:t>
+      </w:r>
+      <w:r>
+        <w:rPr>
+          <w:rFonts w:hint="eastAsia"/>
+          <w:lang w:val="en-US"/>
+        </w:rPr>
+        <w:t xml:space="preserve"> Ques</w:t>
+      </w:r>
+      <w:r>
+        <w:rPr>
+          <w:lang w:val="en-US"/>
+        </w:rPr>
+        <w:t xml:space="preserve">tions: </w:t>
       </w:r>
     </w:p>
     <w:p>
@@ -5477,10 +5291,365 @@
         <w:pStyle w:val="a4"/>
         <w:numPr>
           <w:ilvl w:val="0"/>
-          <w:numId w:val="1"/>
+          <w:numId w:val="7"/>
         </w:numPr>
         <w:ind w:firstLineChars="0"/>
         <w:rPr>
+          <w:lang w:val="en-US"/>
+        </w:rPr>
+      </w:pPr>
+      <w:r>
+        <w:rPr>
+          <w:lang w:val="en-US"/>
+        </w:rPr>
+        <w:t>how to detect fraudulent cases accurately</w:t>
+      </w:r>
+    </w:p>
+    <w:p>
+      <w:pPr>
+        <w:pStyle w:val="a4"/>
+        <w:numPr>
+          <w:ilvl w:val="1"/>
+          <w:numId w:val="7"/>
+        </w:numPr>
+        <w:ind w:firstLineChars="0"/>
+        <w:rPr>
+          <w:lang w:val="en-US"/>
+        </w:rPr>
+      </w:pPr>
+      <w:r>
+        <w:rPr>
+          <w:lang w:val="en-US"/>
+        </w:rPr>
+        <w:t>which predictors play important roles in our model</w:t>
+      </w:r>
+    </w:p>
+    <w:p>
+      <w:pPr>
+        <w:pStyle w:val="a4"/>
+        <w:numPr>
+          <w:ilvl w:val="1"/>
+          <w:numId w:val="7"/>
+        </w:numPr>
+        <w:ind w:firstLineChars="0"/>
+        <w:rPr>
+          <w:lang w:val="en-US"/>
+        </w:rPr>
+      </w:pPr>
+      <w:r>
+        <w:rPr>
+          <w:rFonts w:hint="eastAsia"/>
+          <w:lang w:val="en-US"/>
+        </w:rPr>
+        <w:t>h</w:t>
+      </w:r>
+      <w:r>
+        <w:rPr>
+          <w:lang w:val="en-US"/>
+        </w:rPr>
+        <w:t>ave history</w:t>
+      </w:r>
+    </w:p>
+    <w:p>
+      <w:pPr>
+        <w:pStyle w:val="a4"/>
+        <w:numPr>
+          <w:ilvl w:val="1"/>
+          <w:numId w:val="7"/>
+        </w:numPr>
+        <w:ind w:firstLineChars="0"/>
+        <w:rPr>
+          <w:rFonts w:hint="eastAsia"/>
+          <w:lang w:val="en-US"/>
+        </w:rPr>
+      </w:pPr>
+      <w:r>
+        <w:rPr>
+          <w:rFonts w:hint="eastAsia"/>
+          <w:lang w:val="en-US"/>
+        </w:rPr>
+        <w:t>n</w:t>
+      </w:r>
+      <w:r>
+        <w:rPr>
+          <w:lang w:val="en-US"/>
+        </w:rPr>
+        <w:t>ew customer</w:t>
+      </w:r>
+    </w:p>
+    <w:p>
+      <w:pPr>
+        <w:pStyle w:val="a4"/>
+        <w:numPr>
+          <w:ilvl w:val="0"/>
+          <w:numId w:val="7"/>
+        </w:numPr>
+        <w:ind w:firstLineChars="0"/>
+        <w:rPr>
+          <w:lang w:val="en-US"/>
+        </w:rPr>
+      </w:pPr>
+      <w:r>
+        <w:rPr>
+          <w:rFonts w:hint="eastAsia"/>
+          <w:lang w:val="en-US"/>
+        </w:rPr>
+        <w:t>B</w:t>
+      </w:r>
+      <w:r>
+        <w:rPr>
+          <w:lang w:val="en-US"/>
+        </w:rPr>
+        <w:t>ased on our prediction, how much money we can minimize for the company</w:t>
+      </w:r>
+    </w:p>
+    <w:p>
+      <w:pPr>
+        <w:pStyle w:val="a4"/>
+        <w:numPr>
+          <w:ilvl w:val="1"/>
+          <w:numId w:val="7"/>
+        </w:numPr>
+        <w:ind w:firstLineChars="0"/>
+        <w:rPr>
+          <w:lang w:val="en-US"/>
+        </w:rPr>
+      </w:pPr>
+      <w:r>
+        <w:rPr>
+          <w:lang w:val="en-US"/>
+        </w:rPr>
+        <w:lastRenderedPageBreak/>
+        <w:t>since we don’ have that information, can we predict how much money will be paid if a claim is accepted</w:t>
+      </w:r>
+    </w:p>
+    <w:p>
+      <w:pPr>
+        <w:pStyle w:val="a4"/>
+        <w:numPr>
+          <w:ilvl w:val="1"/>
+          <w:numId w:val="7"/>
+        </w:numPr>
+        <w:ind w:firstLineChars="0"/>
+        <w:rPr>
+          <w:lang w:val="en-US"/>
+        </w:rPr>
+      </w:pPr>
+      <w:r>
+        <w:rPr>
+          <w:rFonts w:hint="eastAsia"/>
+          <w:lang w:val="en-US"/>
+        </w:rPr>
+        <w:t>i</w:t>
+      </w:r>
+      <w:r>
+        <w:rPr>
+          <w:lang w:val="en-US"/>
+        </w:rPr>
+        <w:t>f we can’t predict based on given data can we use mean?</w:t>
+      </w:r>
+    </w:p>
+    <w:p>
+      <w:pPr>
+        <w:pStyle w:val="a4"/>
+        <w:numPr>
+          <w:ilvl w:val="1"/>
+          <w:numId w:val="7"/>
+        </w:numPr>
+        <w:ind w:firstLineChars="0"/>
+        <w:rPr>
+          <w:rFonts w:hint="eastAsia"/>
+          <w:lang w:val="en-US"/>
+        </w:rPr>
+      </w:pPr>
+    </w:p>
+    <w:p>
+      <w:pPr>
+        <w:rPr>
+          <w:lang w:val="en-US"/>
+        </w:rPr>
+      </w:pPr>
+    </w:p>
+    <w:p>
+      <w:pPr>
+        <w:rPr>
+          <w:lang w:val="en-US"/>
+        </w:rPr>
+      </w:pPr>
+    </w:p>
+    <w:p>
+      <w:pPr>
+        <w:pStyle w:val="a4"/>
+        <w:numPr>
+          <w:ilvl w:val="0"/>
+          <w:numId w:val="8"/>
+        </w:numPr>
+        <w:ind w:firstLineChars="0"/>
+        <w:rPr>
+          <w:lang w:val="en-US"/>
+        </w:rPr>
+      </w:pPr>
+      <w:r>
+        <w:rPr>
+          <w:rFonts w:hint="eastAsia"/>
+          <w:lang w:val="en-US"/>
+        </w:rPr>
+        <w:t>c</w:t>
+      </w:r>
+      <w:r>
+        <w:rPr>
+          <w:lang w:val="en-US"/>
+        </w:rPr>
+        <w:t>ustomer id and case number doesn’t have a link</w:t>
+      </w:r>
+      <w:r>
+        <w:rPr>
+          <w:lang w:val="en-US"/>
+        </w:rPr>
+        <w:t xml:space="preserve">, so we can’t decide which case corresponds to which payload, then we can’t match the money to that case. </w:t>
+      </w:r>
+    </w:p>
+    <w:p>
+      <w:pPr>
+        <w:pStyle w:val="a4"/>
+        <w:ind w:left="420" w:firstLineChars="0" w:firstLine="0"/>
+        <w:rPr>
+          <w:lang w:val="en-US"/>
+        </w:rPr>
+      </w:pPr>
+      <w:r>
+        <w:rPr>
+          <w:rFonts w:hint="eastAsia"/>
+          <w:lang w:val="en-US"/>
+        </w:rPr>
+        <w:t>w</w:t>
+      </w:r>
+      <w:r>
+        <w:rPr>
+          <w:lang w:val="en-US"/>
+        </w:rPr>
+        <w:t>e can’t predict the money based on all this information</w:t>
+      </w:r>
+    </w:p>
+    <w:p>
+      <w:pPr>
+        <w:pStyle w:val="a4"/>
+        <w:ind w:left="420" w:firstLineChars="0" w:firstLine="0"/>
+        <w:rPr>
+          <w:rFonts w:hint="eastAsia"/>
+          <w:lang w:val="en-US"/>
+        </w:rPr>
+      </w:pPr>
+      <w:r>
+        <w:rPr>
+          <w:rFonts w:hint="eastAsia"/>
+          <w:lang w:val="en-US"/>
+        </w:rPr>
+        <w:t>d</w:t>
+      </w:r>
+      <w:r>
+        <w:rPr>
+          <w:lang w:val="en-US"/>
+        </w:rPr>
+        <w:t>ecide go with mean(paid_amount)</w:t>
+      </w:r>
+      <w:bookmarkStart w:id="0" w:name="_GoBack"/>
+      <w:bookmarkEnd w:id="0"/>
+    </w:p>
+    <w:p>
+      <w:pPr>
+        <w:pStyle w:val="a4"/>
+        <w:numPr>
+          <w:ilvl w:val="0"/>
+          <w:numId w:val="8"/>
+        </w:numPr>
+        <w:ind w:firstLineChars="0"/>
+        <w:rPr>
+          <w:lang w:val="en-US"/>
+        </w:rPr>
+      </w:pPr>
+      <w:r>
+        <w:rPr>
+          <w:lang w:val="en-US"/>
+        </w:rPr>
+        <w:t xml:space="preserve">assumption : </w:t>
+      </w:r>
+    </w:p>
+    <w:p>
+      <w:pPr>
+        <w:pStyle w:val="a4"/>
+        <w:ind w:left="420" w:firstLineChars="0" w:firstLine="0"/>
+        <w:rPr>
+          <w:lang w:val="en-US"/>
+        </w:rPr>
+      </w:pPr>
+      <w:r>
+        <w:rPr>
+          <w:lang w:val="en-US"/>
+        </w:rPr>
+        <w:t xml:space="preserve">based on our model, </w:t>
+      </w:r>
+      <w:r>
+        <w:rPr>
+          <w:lang w:val="en-US"/>
+        </w:rPr>
+        <w:t>if fraud, then investigat</w:t>
+      </w:r>
+      <w:r>
+        <w:rPr>
+          <w:lang w:val="en-US"/>
+        </w:rPr>
+        <w:t>e, otherwise pay.</w:t>
+      </w:r>
+    </w:p>
+    <w:p>
+      <w:pPr>
+        <w:pStyle w:val="a4"/>
+        <w:ind w:left="420" w:firstLineChars="0" w:firstLine="0"/>
+        <w:rPr>
+          <w:lang w:val="en-US"/>
+        </w:rPr>
+      </w:pPr>
+      <w:r>
+        <w:rPr>
+          <w:rFonts w:hint="eastAsia"/>
+          <w:lang w:val="en-US"/>
+        </w:rPr>
+        <w:t>s</w:t>
+      </w:r>
+      <w:r>
+        <w:rPr>
+          <w:lang w:val="en-US"/>
+        </w:rPr>
+        <w:t>o improve true positive is fine</w:t>
+      </w:r>
+    </w:p>
+    <w:p>
+      <w:pPr>
+        <w:pStyle w:val="a4"/>
+        <w:ind w:left="420" w:firstLineChars="0" w:firstLine="0"/>
+        <w:rPr>
+          <w:lang w:val="en-US"/>
+        </w:rPr>
+      </w:pPr>
+      <w:r>
+        <w:rPr>
+          <w:rFonts w:hint="eastAsia"/>
+          <w:lang w:val="en-US"/>
+        </w:rPr>
+        <w:t>n</w:t>
+      </w:r>
+      <w:r>
+        <w:rPr>
+          <w:lang w:val="en-US"/>
+        </w:rPr>
+        <w:t>o need to care about false positive.</w:t>
+      </w:r>
+    </w:p>
+    <w:p>
+      <w:pPr>
+        <w:rPr>
+          <w:rFonts w:hint="eastAsia"/>
           <w:lang w:val="en-US"/>
         </w:rPr>
       </w:pPr>
@@ -5536,6 +5705,119 @@
 <file path=word/numbering.xml><?xml version="1.0" encoding="utf-8"?>
 <w:numbering xmlns:wpc="http://schemas.microsoft.com/office/word/2010/wordprocessingCanvas" xmlns:cx="http://schemas.microsoft.com/office/drawing/2014/chartex" xmlns:cx1="http://schemas.microsoft.com/office/drawing/2015/9/8/chartex" xmlns:cx2="http://schemas.microsoft.com/office/drawing/2015/10/21/chartex" xmlns:cx3="http://schemas.microsoft.com/office/drawing/2016/5/9/chartex" xmlns:cx4="http://schemas.microsoft.com/office/drawing/2016/5/10/chartex" xmlns:cx5="http://schemas.microsoft.com/office/drawing/2016/5/11/chartex" xmlns:cx6="http://schemas.microsoft.com/office/drawing/2016/5/12/chartex" xmlns:cx7="http://schemas.microsoft.com/office/drawing/2016/5/13/chartex" xmlns:cx8="http://schemas.microsoft.com/office/drawing/2016/5/14/chartex" xmlns:mc="http://schemas.openxmlformats.org/markup-compatibility/2006" xmlns:aink="http://schemas.microsoft.com/office/drawing/2016/ink" xmlns:am3d="http://schemas.microsoft.com/office/drawing/2017/model3d" xmlns:o="urn:schemas-microsoft-com:office:office" xmlns:r="http://schemas.openxmlformats.org/officeDocument/2006/relationships" xmlns:m="http://schemas.openxmlformats.org/officeDocument/2006/math" xmlns:v="urn:schemas-microsoft-com:vml" xmlns:wp14="http://schemas.microsoft.com/office/word/2010/wordprocessingDrawing" xmlns:wp="http://schemas.openxmlformats.org/drawingml/2006/wordprocessingDrawing" xmlns:w10="urn:schemas-microsoft-com:office:word" xmlns:w="http://schemas.openxmlformats.org/wordprocessingml/2006/main" xmlns:w14="http://schemas.microsoft.com/office/word/2010/wordml" xmlns:w15="http://schemas.microsoft.com/office/word/2012/wordml" xmlns:w16cid="http://schemas.microsoft.com/office/word/2016/wordml/cid" xmlns:w16se="http://schemas.microsoft.com/office/word/2015/wordml/symex" xmlns:wpg="http://schemas.microsoft.com/office/word/2010/wordprocessingGroup" xmlns:wpi="http://schemas.microsoft.com/office/word/2010/wordprocessingInk" xmlns:wne="http://schemas.microsoft.com/office/word/2006/wordml" xmlns:wps="http://schemas.microsoft.com/office/word/2010/wordprocessingShape" mc:Ignorable="w14 w15 w16se w16cid wp14">
   <w:abstractNum w:abstractNumId="0" w15:restartNumberingAfterBreak="0">
+    <w:nsid w:val="15255DD8"/>
+    <w:multiLevelType w:val="hybridMultilevel"/>
+    <w:tmpl w:val="C4FA2FE2"/>
+    <w:lvl w:ilvl="0" w:tplc="04090001">
+      <w:start w:val="1"/>
+      <w:numFmt w:val="bullet"/>
+      <w:lvlText w:val=""/>
+      <w:lvlJc w:val="left"/>
+      <w:pPr>
+        <w:ind w:left="420" w:hanging="420"/>
+      </w:pPr>
+      <w:rPr>
+        <w:rFonts w:ascii="Wingdings" w:hAnsi="Wingdings" w:hint="default"/>
+      </w:rPr>
+    </w:lvl>
+    <w:lvl w:ilvl="1" w:tplc="04090003" w:tentative="1">
+      <w:start w:val="1"/>
+      <w:numFmt w:val="bullet"/>
+      <w:lvlText w:val=""/>
+      <w:lvlJc w:val="left"/>
+      <w:pPr>
+        <w:ind w:left="840" w:hanging="420"/>
+      </w:pPr>
+      <w:rPr>
+        <w:rFonts w:ascii="Wingdings" w:hAnsi="Wingdings" w:hint="default"/>
+      </w:rPr>
+    </w:lvl>
+    <w:lvl w:ilvl="2" w:tplc="04090005" w:tentative="1">
+      <w:start w:val="1"/>
+      <w:numFmt w:val="bullet"/>
+      <w:lvlText w:val=""/>
+      <w:lvlJc w:val="left"/>
+      <w:pPr>
+        <w:ind w:left="1260" w:hanging="420"/>
+      </w:pPr>
+      <w:rPr>
+        <w:rFonts w:ascii="Wingdings" w:hAnsi="Wingdings" w:hint="default"/>
+      </w:rPr>
+    </w:lvl>
+    <w:lvl w:ilvl="3" w:tplc="04090001" w:tentative="1">
+      <w:start w:val="1"/>
+      <w:numFmt w:val="bullet"/>
+      <w:lvlText w:val=""/>
+      <w:lvlJc w:val="left"/>
+      <w:pPr>
+        <w:ind w:left="1680" w:hanging="420"/>
+      </w:pPr>
+      <w:rPr>
+        <w:rFonts w:ascii="Wingdings" w:hAnsi="Wingdings" w:hint="default"/>
+      </w:rPr>
+    </w:lvl>
+    <w:lvl w:ilvl="4" w:tplc="04090003" w:tentative="1">
+      <w:start w:val="1"/>
+      <w:numFmt w:val="bullet"/>
+      <w:lvlText w:val=""/>
+      <w:lvlJc w:val="left"/>
+      <w:pPr>
+        <w:ind w:left="2100" w:hanging="420"/>
+      </w:pPr>
+      <w:rPr>
+        <w:rFonts w:ascii="Wingdings" w:hAnsi="Wingdings" w:hint="default"/>
+      </w:rPr>
+    </w:lvl>
+    <w:lvl w:ilvl="5" w:tplc="04090005" w:tentative="1">
+      <w:start w:val="1"/>
+      <w:numFmt w:val="bullet"/>
+      <w:lvlText w:val=""/>
+      <w:lvlJc w:val="left"/>
+      <w:pPr>
+        <w:ind w:left="2520" w:hanging="420"/>
+      </w:pPr>
+      <w:rPr>
+        <w:rFonts w:ascii="Wingdings" w:hAnsi="Wingdings" w:hint="default"/>
+      </w:rPr>
+    </w:lvl>
+    <w:lvl w:ilvl="6" w:tplc="04090001" w:tentative="1">
+      <w:start w:val="1"/>
+      <w:numFmt w:val="bullet"/>
+      <w:lvlText w:val=""/>
+      <w:lvlJc w:val="left"/>
+      <w:pPr>
+        <w:ind w:left="2940" w:hanging="420"/>
+      </w:pPr>
+      <w:rPr>
+        <w:rFonts w:ascii="Wingdings" w:hAnsi="Wingdings" w:hint="default"/>
+      </w:rPr>
+    </w:lvl>
+    <w:lvl w:ilvl="7" w:tplc="04090003" w:tentative="1">
+      <w:start w:val="1"/>
+      <w:numFmt w:val="bullet"/>
+      <w:lvlText w:val=""/>
+      <w:lvlJc w:val="left"/>
+      <w:pPr>
+        <w:ind w:left="3360" w:hanging="420"/>
+      </w:pPr>
+      <w:rPr>
+        <w:rFonts w:ascii="Wingdings" w:hAnsi="Wingdings" w:hint="default"/>
+      </w:rPr>
+    </w:lvl>
+    <w:lvl w:ilvl="8" w:tplc="04090005" w:tentative="1">
+      <w:start w:val="1"/>
+      <w:numFmt w:val="bullet"/>
+      <w:lvlText w:val=""/>
+      <w:lvlJc w:val="left"/>
+      <w:pPr>
+        <w:ind w:left="3780" w:hanging="420"/>
+      </w:pPr>
+      <w:rPr>
+        <w:rFonts w:ascii="Wingdings" w:hAnsi="Wingdings" w:hint="default"/>
+      </w:rPr>
+    </w:lvl>
+  </w:abstractNum>
+  <w:abstractNum w:abstractNumId="1" w15:restartNumberingAfterBreak="0">
     <w:nsid w:val="16625728"/>
     <w:multiLevelType w:val="hybridMultilevel"/>
     <w:tmpl w:val="D05CD628"/>
@@ -5648,7 +5930,7 @@
       </w:rPr>
     </w:lvl>
   </w:abstractNum>
-  <w:abstractNum w:abstractNumId="1" w15:restartNumberingAfterBreak="0">
+  <w:abstractNum w:abstractNumId="2" w15:restartNumberingAfterBreak="0">
     <w:nsid w:val="25962360"/>
     <w:multiLevelType w:val="multilevel"/>
     <w:tmpl w:val="C7B63020"/>
@@ -5797,7 +6079,7 @@
       </w:rPr>
     </w:lvl>
   </w:abstractNum>
-  <w:abstractNum w:abstractNumId="2" w15:restartNumberingAfterBreak="0">
+  <w:abstractNum w:abstractNumId="3" w15:restartNumberingAfterBreak="0">
     <w:nsid w:val="28ED4C5E"/>
     <w:multiLevelType w:val="hybridMultilevel"/>
     <w:tmpl w:val="DA8A756A"/>
@@ -5887,7 +6169,128 @@
       </w:pPr>
     </w:lvl>
   </w:abstractNum>
-  <w:abstractNum w:abstractNumId="3" w15:restartNumberingAfterBreak="0">
+  <w:abstractNum w:abstractNumId="4" w15:restartNumberingAfterBreak="0">
+    <w:nsid w:val="466A11BF"/>
+    <w:multiLevelType w:val="multilevel"/>
+    <w:tmpl w:val="CA7C8308"/>
+    <w:lvl w:ilvl="0">
+      <w:start w:val="1"/>
+      <w:numFmt w:val="decimal"/>
+      <w:lvlText w:val="%1."/>
+      <w:lvlJc w:val="left"/>
+      <w:pPr>
+        <w:ind w:left="360" w:hanging="360"/>
+      </w:pPr>
+      <w:rPr>
+        <w:rFonts w:hint="default"/>
+      </w:rPr>
+    </w:lvl>
+    <w:lvl w:ilvl="1">
+      <w:start w:val="1"/>
+      <w:numFmt w:val="decimal"/>
+      <w:isLgl/>
+      <w:lvlText w:val="%1.%2"/>
+      <w:lvlJc w:val="left"/>
+      <w:pPr>
+        <w:ind w:left="720" w:hanging="360"/>
+      </w:pPr>
+      <w:rPr>
+        <w:rFonts w:hint="default"/>
+      </w:rPr>
+    </w:lvl>
+    <w:lvl w:ilvl="2">
+      <w:start w:val="1"/>
+      <w:numFmt w:val="decimal"/>
+      <w:isLgl/>
+      <w:lvlText w:val="%1.%2.%3"/>
+      <w:lvlJc w:val="left"/>
+      <w:pPr>
+        <w:ind w:left="1440" w:hanging="720"/>
+      </w:pPr>
+      <w:rPr>
+        <w:rFonts w:hint="default"/>
+      </w:rPr>
+    </w:lvl>
+    <w:lvl w:ilvl="3">
+      <w:start w:val="1"/>
+      <w:numFmt w:val="decimal"/>
+      <w:isLgl/>
+      <w:lvlText w:val="%1.%2.%3.%4"/>
+      <w:lvlJc w:val="left"/>
+      <w:pPr>
+        <w:ind w:left="1800" w:hanging="720"/>
+      </w:pPr>
+      <w:rPr>
+        <w:rFonts w:hint="default"/>
+      </w:rPr>
+    </w:lvl>
+    <w:lvl w:ilvl="4">
+      <w:start w:val="1"/>
+      <w:numFmt w:val="decimal"/>
+      <w:isLgl/>
+      <w:lvlText w:val="%1.%2.%3.%4.%5"/>
+      <w:lvlJc w:val="left"/>
+      <w:pPr>
+        <w:ind w:left="2520" w:hanging="1080"/>
+      </w:pPr>
+      <w:rPr>
+        <w:rFonts w:hint="default"/>
+      </w:rPr>
+    </w:lvl>
+    <w:lvl w:ilvl="5">
+      <w:start w:val="1"/>
+      <w:numFmt w:val="decimal"/>
+      <w:isLgl/>
+      <w:lvlText w:val="%1.%2.%3.%4.%5.%6"/>
+      <w:lvlJc w:val="left"/>
+      <w:pPr>
+        <w:ind w:left="2880" w:hanging="1080"/>
+      </w:pPr>
+      <w:rPr>
+        <w:rFonts w:hint="default"/>
+      </w:rPr>
+    </w:lvl>
+    <w:lvl w:ilvl="6">
+      <w:start w:val="1"/>
+      <w:numFmt w:val="decimal"/>
+      <w:isLgl/>
+      <w:lvlText w:val="%1.%2.%3.%4.%5.%6.%7"/>
+      <w:lvlJc w:val="left"/>
+      <w:pPr>
+        <w:ind w:left="3600" w:hanging="1440"/>
+      </w:pPr>
+      <w:rPr>
+        <w:rFonts w:hint="default"/>
+      </w:rPr>
+    </w:lvl>
+    <w:lvl w:ilvl="7">
+      <w:start w:val="1"/>
+      <w:numFmt w:val="decimal"/>
+      <w:isLgl/>
+      <w:lvlText w:val="%1.%2.%3.%4.%5.%6.%7.%8"/>
+      <w:lvlJc w:val="left"/>
+      <w:pPr>
+        <w:ind w:left="3960" w:hanging="1440"/>
+      </w:pPr>
+      <w:rPr>
+        <w:rFonts w:hint="default"/>
+      </w:rPr>
+    </w:lvl>
+    <w:lvl w:ilvl="8">
+      <w:start w:val="1"/>
+      <w:numFmt w:val="decimal"/>
+      <w:isLgl/>
+      <w:lvlText w:val="%1.%2.%3.%4.%5.%6.%7.%8.%9"/>
+      <w:lvlJc w:val="left"/>
+      <w:pPr>
+        <w:ind w:left="4680" w:hanging="1800"/>
+      </w:pPr>
+      <w:rPr>
+        <w:rFonts w:hint="default"/>
+      </w:rPr>
+    </w:lvl>
+  </w:abstractNum>
+  <w:abstractNum w:abstractNumId="5" w15:restartNumberingAfterBreak="0">
     <w:nsid w:val="48262F3C"/>
     <w:multiLevelType w:val="hybridMultilevel"/>
     <w:tmpl w:val="58C618B4"/>
@@ -5976,7 +6379,7 @@
       </w:pPr>
     </w:lvl>
   </w:abstractNum>
-  <w:abstractNum w:abstractNumId="4" w15:restartNumberingAfterBreak="0">
+  <w:abstractNum w:abstractNumId="6" w15:restartNumberingAfterBreak="0">
     <w:nsid w:val="72FC032D"/>
     <w:multiLevelType w:val="hybridMultilevel"/>
     <w:tmpl w:val="70529494"/>
@@ -6088,7 +6491,7 @@
       </w:rPr>
     </w:lvl>
   </w:abstractNum>
-  <w:abstractNum w:abstractNumId="5" w15:restartNumberingAfterBreak="0">
+  <w:abstractNum w:abstractNumId="7" w15:restartNumberingAfterBreak="0">
     <w:nsid w:val="7F3D2599"/>
     <w:multiLevelType w:val="hybridMultilevel"/>
     <w:tmpl w:val="0834F434"/>
@@ -6178,22 +6581,28 @@
     </w:lvl>
   </w:abstractNum>
   <w:num w:numId="1">
+    <w:abstractNumId w:val="5"/>
+  </w:num>
+  <w:num w:numId="2">
+    <w:abstractNumId w:val="1"/>
+  </w:num>
+  <w:num w:numId="3">
+    <w:abstractNumId w:val="2"/>
+  </w:num>
+  <w:num w:numId="4">
+    <w:abstractNumId w:val="6"/>
+  </w:num>
+  <w:num w:numId="5">
+    <w:abstractNumId w:val="7"/>
+  </w:num>
+  <w:num w:numId="6">
     <w:abstractNumId w:val="3"/>
   </w:num>
-  <w:num w:numId="2">
-    <w:abstractNumId w:val="0"/>
-  </w:num>
-  <w:num w:numId="3">
-    <w:abstractNumId w:val="1"/>
-  </w:num>
-  <w:num w:numId="4">
+  <w:num w:numId="7">
     <w:abstractNumId w:val="4"/>
   </w:num>
-  <w:num w:numId="5">
-    <w:abstractNumId w:val="5"/>
-  </w:num>
-  <w:num w:numId="6">
-    <w:abstractNumId w:val="2"/>
+  <w:num w:numId="8">
+    <w:abstractNumId w:val="0"/>
   </w:num>
 </w:numbering>
 </file>
@@ -6624,6 +7033,53 @@
       <w:lang w:val="en-US"/>
     </w:rPr>
   </w:style>
+  <w:style w:type="paragraph" w:styleId="3">
+    <w:name w:val="heading 3"/>
+    <w:basedOn w:val="a"/>
+    <w:next w:val="a"/>
+    <w:link w:val="30"/>
+    <w:uiPriority w:val="9"/>
+    <w:semiHidden/>
+    <w:unhideWhenUsed/>
+    <w:qFormat/>
+    <w:rsid w:val="00CE1196"/>
+    <w:pPr>
+      <w:keepNext/>
+      <w:keepLines/>
+      <w:spacing w:before="260" w:after="260" w:line="416" w:lineRule="auto"/>
+      <w:outlineLvl w:val="2"/>
+    </w:pPr>
+    <w:rPr>
+      <w:b/>
+      <w:bCs/>
+      <w:sz w:val="32"/>
+      <w:szCs w:val="32"/>
+    </w:rPr>
+  </w:style>
+  <w:style w:type="paragraph" w:styleId="4">
+    <w:name w:val="heading 4"/>
+    <w:basedOn w:val="a"/>
+    <w:next w:val="a"/>
+    <w:link w:val="40"/>
+    <w:uiPriority w:val="9"/>
+    <w:semiHidden/>
+    <w:unhideWhenUsed/>
+    <w:qFormat/>
+    <w:rsid w:val="00CE1196"/>
+    <w:pPr>
+      <w:keepNext/>
+      <w:keepLines/>
+      <w:spacing w:before="280" w:after="290" w:line="376" w:lineRule="auto"/>
+      <w:outlineLvl w:val="3"/>
+    </w:pPr>
+    <w:rPr>
+      <w:rFonts w:asciiTheme="majorHAnsi" w:eastAsiaTheme="majorEastAsia" w:hAnsiTheme="majorHAnsi" w:cstheme="majorBidi"/>
+      <w:b/>
+      <w:bCs/>
+      <w:sz w:val="28"/>
+      <w:szCs w:val="28"/>
+    </w:rPr>
+  </w:style>
   <w:style w:type="character" w:default="1" w:styleId="a0">
     <w:name w:val="Default Paragraph Font"/>
     <w:uiPriority w:val="1"/>
@@ -7805,6 +8261,37 @@
     <w:rPr>
       <w:sz w:val="18"/>
       <w:szCs w:val="18"/>
+      <w:lang w:val="en-AU"/>
+    </w:rPr>
+  </w:style>
+  <w:style w:type="character" w:customStyle="1" w:styleId="30">
+    <w:name w:val="标题 3 字符"/>
+    <w:basedOn w:val="a0"/>
+    <w:link w:val="3"/>
+    <w:uiPriority w:val="9"/>
+    <w:semiHidden/>
+    <w:rsid w:val="00CE1196"/>
+    <w:rPr>
+      <w:b/>
+      <w:bCs/>
+      <w:sz w:val="32"/>
+      <w:szCs w:val="32"/>
+      <w:lang w:val="en-AU"/>
+    </w:rPr>
+  </w:style>
+  <w:style w:type="character" w:customStyle="1" w:styleId="40">
+    <w:name w:val="标题 4 字符"/>
+    <w:basedOn w:val="a0"/>
+    <w:link w:val="4"/>
+    <w:uiPriority w:val="9"/>
+    <w:semiHidden/>
+    <w:rsid w:val="00CE1196"/>
+    <w:rPr>
+      <w:rFonts w:asciiTheme="majorHAnsi" w:eastAsiaTheme="majorEastAsia" w:hAnsiTheme="majorHAnsi" w:cstheme="majorBidi"/>
+      <w:b/>
+      <w:bCs/>
+      <w:sz w:val="28"/>
+      <w:szCs w:val="28"/>
       <w:lang w:val="en-AU"/>
     </w:rPr>
   </w:style>
@@ -8111,7 +8598,7 @@
 </file>
 
 <file path=customXml/itemProps1.xml><?xml version="1.0" encoding="utf-8"?>
-<ds:datastoreItem xmlns:ds="http://schemas.openxmlformats.org/officeDocument/2006/customXml" ds:itemID="{410531D6-92E0-425C-A6B1-C0EF8AA3B5F5}">
+<ds:datastoreItem xmlns:ds="http://schemas.openxmlformats.org/officeDocument/2006/customXml" ds:itemID="{560EC1E4-462C-4B0D-8EA4-3C76DE485B5B}">
   <ds:schemaRefs>
     <ds:schemaRef ds:uri="http://schemas.openxmlformats.org/officeDocument/2006/bibliography"/>
   </ds:schemaRefs>

</xml_diff>